<commit_message>
modify the i2C and verify OK.
</commit_message>
<xml_diff>
--- a/nPM1300 migration gd .docx
+++ b/nPM1300 migration gd .docx
@@ -402,7 +402,7 @@
       <w:pPr>
         <w:ind w:firstLine="408"/>
         <w:rPr>
-          <w:rFonts w:eastAsiaTheme="minorEastAsia" w:hint="eastAsia"/>
+          <w:rFonts w:eastAsiaTheme="minorEastAsia"/>
         </w:rPr>
       </w:pPr>
       <w:r>
@@ -593,7 +593,7 @@
     <w:p>
       <w:pPr>
         <w:rPr>
-          <w:rFonts w:eastAsiaTheme="minorEastAsia" w:hint="eastAsia"/>
+          <w:rFonts w:eastAsiaTheme="minorEastAsia"/>
         </w:rPr>
       </w:pPr>
       <w:r>
@@ -677,6 +677,11 @@
       </w:r>
     </w:p>
     <w:p>
+      <w:pPr>
+        <w:rPr>
+          <w:rFonts w:eastAsiaTheme="minorEastAsia"/>
+        </w:rPr>
+      </w:pPr>
       <w:r>
         <w:rPr>
           <w:noProof/>
@@ -717,6 +722,485 @@
           </wp:inline>
         </w:drawing>
       </w:r>
+    </w:p>
+    <w:p>
+      <w:pPr>
+        <w:rPr>
+          <w:rFonts w:eastAsiaTheme="minorEastAsia"/>
+        </w:rPr>
+      </w:pPr>
+    </w:p>
+    <w:p>
+      <w:pPr>
+        <w:rPr>
+          <w:rFonts w:eastAsiaTheme="minorEastAsia"/>
+        </w:rPr>
+      </w:pPr>
+    </w:p>
+    <w:p>
+      <w:pPr>
+        <w:rPr>
+          <w:rFonts w:eastAsiaTheme="minorEastAsia"/>
+        </w:rPr>
+      </w:pPr>
+    </w:p>
+    <w:p>
+      <w:pPr>
+        <w:rPr>
+          <w:rFonts w:eastAsiaTheme="minorEastAsia"/>
+        </w:rPr>
+      </w:pPr>
+    </w:p>
+    <w:p>
+      <w:pPr>
+        <w:rPr>
+          <w:rFonts w:eastAsiaTheme="minorEastAsia" w:hint="eastAsia"/>
+        </w:rPr>
+      </w:pPr>
+      <w:r>
+        <w:rPr>
+          <w:rFonts w:eastAsiaTheme="minorEastAsia"/>
+        </w:rPr>
+        <w:t xml:space="preserve">Nrf5 DK </w:t>
+      </w:r>
+      <w:r>
+        <w:rPr>
+          <w:rFonts w:eastAsiaTheme="minorEastAsia" w:hint="eastAsia"/>
+        </w:rPr>
+        <w:t>不正确的波形</w:t>
+      </w:r>
+    </w:p>
+    <w:p>
+      <w:pPr>
+        <w:rPr>
+          <w:rFonts w:eastAsiaTheme="minorEastAsia"/>
+        </w:rPr>
+      </w:pPr>
+      <w:r>
+        <w:rPr>
+          <w:noProof/>
+        </w:rPr>
+        <w:drawing>
+          <wp:inline distT="0" distB="0" distL="0" distR="0" wp14:anchorId="17F4ED97" wp14:editId="2A4B6CA9">
+            <wp:extent cx="15240000" cy="2419350"/>
+            <wp:effectExtent l="0" t="0" r="0" b="0"/>
+            <wp:docPr id="1933770528" name="图片 1"/>
+            <wp:cNvGraphicFramePr>
+              <a:graphicFrameLocks xmlns:a="http://schemas.openxmlformats.org/drawingml/2006/main" noChangeAspect="1"/>
+            </wp:cNvGraphicFramePr>
+            <a:graphic xmlns:a="http://schemas.openxmlformats.org/drawingml/2006/main">
+              <a:graphicData uri="http://schemas.openxmlformats.org/drawingml/2006/picture">
+                <pic:pic xmlns:pic="http://schemas.openxmlformats.org/drawingml/2006/picture">
+                  <pic:nvPicPr>
+                    <pic:cNvPr id="1933770528" name=""/>
+                    <pic:cNvPicPr/>
+                  </pic:nvPicPr>
+                  <pic:blipFill>
+                    <a:blip r:embed="rId11"/>
+                    <a:stretch>
+                      <a:fillRect/>
+                    </a:stretch>
+                  </pic:blipFill>
+                  <pic:spPr>
+                    <a:xfrm>
+                      <a:off x="0" y="0"/>
+                      <a:ext cx="15240000" cy="2419350"/>
+                    </a:xfrm>
+                    <a:prstGeom prst="rect">
+                      <a:avLst/>
+                    </a:prstGeom>
+                  </pic:spPr>
+                </pic:pic>
+              </a:graphicData>
+            </a:graphic>
+          </wp:inline>
+        </w:drawing>
+      </w:r>
+    </w:p>
+    <w:p>
+      <w:pPr>
+        <w:rPr>
+          <w:rFonts w:eastAsiaTheme="minorEastAsia"/>
+        </w:rPr>
+      </w:pPr>
+    </w:p>
+    <w:p>
+      <w:pPr>
+        <w:rPr>
+          <w:rFonts w:eastAsiaTheme="minorEastAsia"/>
+        </w:rPr>
+      </w:pPr>
+      <w:r>
+        <w:rPr>
+          <w:noProof/>
+        </w:rPr>
+        <w:drawing>
+          <wp:inline distT="0" distB="0" distL="0" distR="0" wp14:anchorId="1400B82B" wp14:editId="7AA5FCA5">
+            <wp:extent cx="15249525" cy="2457450"/>
+            <wp:effectExtent l="0" t="0" r="9525" b="0"/>
+            <wp:docPr id="1772935026" name="图片 1"/>
+            <wp:cNvGraphicFramePr>
+              <a:graphicFrameLocks xmlns:a="http://schemas.openxmlformats.org/drawingml/2006/main" noChangeAspect="1"/>
+            </wp:cNvGraphicFramePr>
+            <a:graphic xmlns:a="http://schemas.openxmlformats.org/drawingml/2006/main">
+              <a:graphicData uri="http://schemas.openxmlformats.org/drawingml/2006/picture">
+                <pic:pic xmlns:pic="http://schemas.openxmlformats.org/drawingml/2006/picture">
+                  <pic:nvPicPr>
+                    <pic:cNvPr id="1772935026" name=""/>
+                    <pic:cNvPicPr/>
+                  </pic:nvPicPr>
+                  <pic:blipFill>
+                    <a:blip r:embed="rId12"/>
+                    <a:stretch>
+                      <a:fillRect/>
+                    </a:stretch>
+                  </pic:blipFill>
+                  <pic:spPr>
+                    <a:xfrm>
+                      <a:off x="0" y="0"/>
+                      <a:ext cx="15249525" cy="2457450"/>
+                    </a:xfrm>
+                    <a:prstGeom prst="rect">
+                      <a:avLst/>
+                    </a:prstGeom>
+                  </pic:spPr>
+                </pic:pic>
+              </a:graphicData>
+            </a:graphic>
+          </wp:inline>
+        </w:drawing>
+      </w:r>
+    </w:p>
+    <w:p>
+      <w:pPr>
+        <w:rPr>
+          <w:rFonts w:eastAsiaTheme="minorEastAsia"/>
+        </w:rPr>
+      </w:pPr>
+    </w:p>
+    <w:p>
+      <w:pPr>
+        <w:rPr>
+          <w:rFonts w:eastAsiaTheme="minorEastAsia"/>
+        </w:rPr>
+      </w:pPr>
+      <w:r>
+        <w:rPr>
+          <w:noProof/>
+        </w:rPr>
+        <w:drawing>
+          <wp:inline distT="0" distB="0" distL="0" distR="0" wp14:anchorId="6232EED6" wp14:editId="57016002">
+            <wp:extent cx="15278100" cy="2009775"/>
+            <wp:effectExtent l="0" t="0" r="0" b="9525"/>
+            <wp:docPr id="1747991988" name="图片 1"/>
+            <wp:cNvGraphicFramePr>
+              <a:graphicFrameLocks xmlns:a="http://schemas.openxmlformats.org/drawingml/2006/main" noChangeAspect="1"/>
+            </wp:cNvGraphicFramePr>
+            <a:graphic xmlns:a="http://schemas.openxmlformats.org/drawingml/2006/main">
+              <a:graphicData uri="http://schemas.openxmlformats.org/drawingml/2006/picture">
+                <pic:pic xmlns:pic="http://schemas.openxmlformats.org/drawingml/2006/picture">
+                  <pic:nvPicPr>
+                    <pic:cNvPr id="1747991988" name=""/>
+                    <pic:cNvPicPr/>
+                  </pic:nvPicPr>
+                  <pic:blipFill>
+                    <a:blip r:embed="rId13"/>
+                    <a:stretch>
+                      <a:fillRect/>
+                    </a:stretch>
+                  </pic:blipFill>
+                  <pic:spPr>
+                    <a:xfrm>
+                      <a:off x="0" y="0"/>
+                      <a:ext cx="15278100" cy="2009775"/>
+                    </a:xfrm>
+                    <a:prstGeom prst="rect">
+                      <a:avLst/>
+                    </a:prstGeom>
+                  </pic:spPr>
+                </pic:pic>
+              </a:graphicData>
+            </a:graphic>
+          </wp:inline>
+        </w:drawing>
+      </w:r>
+    </w:p>
+    <w:p>
+      <w:pPr>
+        <w:rPr>
+          <w:rFonts w:eastAsiaTheme="minorEastAsia"/>
+        </w:rPr>
+      </w:pPr>
+    </w:p>
+    <w:p>
+      <w:pPr>
+        <w:rPr>
+          <w:rFonts w:eastAsiaTheme="minorEastAsia"/>
+        </w:rPr>
+      </w:pPr>
+      <w:r>
+        <w:rPr>
+          <w:noProof/>
+        </w:rPr>
+        <w:drawing>
+          <wp:inline distT="0" distB="0" distL="0" distR="0" wp14:anchorId="3CE6ECC0" wp14:editId="02156196">
+            <wp:extent cx="15297150" cy="2009775"/>
+            <wp:effectExtent l="0" t="0" r="0" b="9525"/>
+            <wp:docPr id="27513261" name="图片 1"/>
+            <wp:cNvGraphicFramePr>
+              <a:graphicFrameLocks xmlns:a="http://schemas.openxmlformats.org/drawingml/2006/main" noChangeAspect="1"/>
+            </wp:cNvGraphicFramePr>
+            <a:graphic xmlns:a="http://schemas.openxmlformats.org/drawingml/2006/main">
+              <a:graphicData uri="http://schemas.openxmlformats.org/drawingml/2006/picture">
+                <pic:pic xmlns:pic="http://schemas.openxmlformats.org/drawingml/2006/picture">
+                  <pic:nvPicPr>
+                    <pic:cNvPr id="27513261" name=""/>
+                    <pic:cNvPicPr/>
+                  </pic:nvPicPr>
+                  <pic:blipFill>
+                    <a:blip r:embed="rId14"/>
+                    <a:stretch>
+                      <a:fillRect/>
+                    </a:stretch>
+                  </pic:blipFill>
+                  <pic:spPr>
+                    <a:xfrm>
+                      <a:off x="0" y="0"/>
+                      <a:ext cx="15297150" cy="2009775"/>
+                    </a:xfrm>
+                    <a:prstGeom prst="rect">
+                      <a:avLst/>
+                    </a:prstGeom>
+                  </pic:spPr>
+                </pic:pic>
+              </a:graphicData>
+            </a:graphic>
+          </wp:inline>
+        </w:drawing>
+      </w:r>
+    </w:p>
+    <w:p>
+      <w:pPr>
+        <w:rPr>
+          <w:rFonts w:eastAsiaTheme="minorEastAsia"/>
+        </w:rPr>
+      </w:pPr>
+    </w:p>
+    <w:p>
+      <w:pPr>
+        <w:rPr>
+          <w:rFonts w:eastAsiaTheme="minorEastAsia"/>
+        </w:rPr>
+      </w:pPr>
+      <w:r>
+        <w:rPr>
+          <w:noProof/>
+        </w:rPr>
+        <w:drawing>
+          <wp:inline distT="0" distB="0" distL="0" distR="0" wp14:anchorId="0D59AC7A" wp14:editId="443A8B47">
+            <wp:extent cx="12582525" cy="2038350"/>
+            <wp:effectExtent l="0" t="0" r="9525" b="0"/>
+            <wp:docPr id="1813053468" name="图片 1"/>
+            <wp:cNvGraphicFramePr>
+              <a:graphicFrameLocks xmlns:a="http://schemas.openxmlformats.org/drawingml/2006/main" noChangeAspect="1"/>
+            </wp:cNvGraphicFramePr>
+            <a:graphic xmlns:a="http://schemas.openxmlformats.org/drawingml/2006/main">
+              <a:graphicData uri="http://schemas.openxmlformats.org/drawingml/2006/picture">
+                <pic:pic xmlns:pic="http://schemas.openxmlformats.org/drawingml/2006/picture">
+                  <pic:nvPicPr>
+                    <pic:cNvPr id="1813053468" name=""/>
+                    <pic:cNvPicPr/>
+                  </pic:nvPicPr>
+                  <pic:blipFill>
+                    <a:blip r:embed="rId15"/>
+                    <a:stretch>
+                      <a:fillRect/>
+                    </a:stretch>
+                  </pic:blipFill>
+                  <pic:spPr>
+                    <a:xfrm>
+                      <a:off x="0" y="0"/>
+                      <a:ext cx="12582525" cy="2038350"/>
+                    </a:xfrm>
+                    <a:prstGeom prst="rect">
+                      <a:avLst/>
+                    </a:prstGeom>
+                  </pic:spPr>
+                </pic:pic>
+              </a:graphicData>
+            </a:graphic>
+          </wp:inline>
+        </w:drawing>
+      </w:r>
+    </w:p>
+    <w:p>
+      <w:pPr>
+        <w:rPr>
+          <w:rFonts w:eastAsiaTheme="minorEastAsia"/>
+        </w:rPr>
+      </w:pPr>
+    </w:p>
+    <w:p>
+      <w:pPr>
+        <w:rPr>
+          <w:rFonts w:eastAsiaTheme="minorEastAsia"/>
+        </w:rPr>
+      </w:pPr>
+      <w:r>
+        <w:rPr>
+          <w:noProof/>
+        </w:rPr>
+        <w:drawing>
+          <wp:inline distT="0" distB="0" distL="0" distR="0" wp14:anchorId="0C7307D8" wp14:editId="34009F45">
+            <wp:extent cx="13039725" cy="2552700"/>
+            <wp:effectExtent l="0" t="0" r="9525" b="0"/>
+            <wp:docPr id="433340635" name="图片 1"/>
+            <wp:cNvGraphicFramePr>
+              <a:graphicFrameLocks xmlns:a="http://schemas.openxmlformats.org/drawingml/2006/main" noChangeAspect="1"/>
+            </wp:cNvGraphicFramePr>
+            <a:graphic xmlns:a="http://schemas.openxmlformats.org/drawingml/2006/main">
+              <a:graphicData uri="http://schemas.openxmlformats.org/drawingml/2006/picture">
+                <pic:pic xmlns:pic="http://schemas.openxmlformats.org/drawingml/2006/picture">
+                  <pic:nvPicPr>
+                    <pic:cNvPr id="433340635" name=""/>
+                    <pic:cNvPicPr/>
+                  </pic:nvPicPr>
+                  <pic:blipFill>
+                    <a:blip r:embed="rId16"/>
+                    <a:stretch>
+                      <a:fillRect/>
+                    </a:stretch>
+                  </pic:blipFill>
+                  <pic:spPr>
+                    <a:xfrm>
+                      <a:off x="0" y="0"/>
+                      <a:ext cx="13039725" cy="2552700"/>
+                    </a:xfrm>
+                    <a:prstGeom prst="rect">
+                      <a:avLst/>
+                    </a:prstGeom>
+                  </pic:spPr>
+                </pic:pic>
+              </a:graphicData>
+            </a:graphic>
+          </wp:inline>
+        </w:drawing>
+      </w:r>
+    </w:p>
+    <w:p>
+      <w:pPr>
+        <w:rPr>
+          <w:rFonts w:eastAsiaTheme="minorEastAsia"/>
+        </w:rPr>
+      </w:pPr>
+    </w:p>
+    <w:p>
+      <w:pPr>
+        <w:rPr>
+          <w:rFonts w:eastAsiaTheme="minorEastAsia"/>
+        </w:rPr>
+      </w:pPr>
+      <w:r>
+        <w:rPr>
+          <w:noProof/>
+        </w:rPr>
+        <w:drawing>
+          <wp:inline distT="0" distB="0" distL="0" distR="0" wp14:anchorId="5CC34BE4" wp14:editId="4B436190">
+            <wp:extent cx="12677775" cy="2552700"/>
+            <wp:effectExtent l="0" t="0" r="9525" b="0"/>
+            <wp:docPr id="224275732" name="图片 1"/>
+            <wp:cNvGraphicFramePr>
+              <a:graphicFrameLocks xmlns:a="http://schemas.openxmlformats.org/drawingml/2006/main" noChangeAspect="1"/>
+            </wp:cNvGraphicFramePr>
+            <a:graphic xmlns:a="http://schemas.openxmlformats.org/drawingml/2006/main">
+              <a:graphicData uri="http://schemas.openxmlformats.org/drawingml/2006/picture">
+                <pic:pic xmlns:pic="http://schemas.openxmlformats.org/drawingml/2006/picture">
+                  <pic:nvPicPr>
+                    <pic:cNvPr id="224275732" name=""/>
+                    <pic:cNvPicPr/>
+                  </pic:nvPicPr>
+                  <pic:blipFill>
+                    <a:blip r:embed="rId17"/>
+                    <a:stretch>
+                      <a:fillRect/>
+                    </a:stretch>
+                  </pic:blipFill>
+                  <pic:spPr>
+                    <a:xfrm>
+                      <a:off x="0" y="0"/>
+                      <a:ext cx="12677775" cy="2552700"/>
+                    </a:xfrm>
+                    <a:prstGeom prst="rect">
+                      <a:avLst/>
+                    </a:prstGeom>
+                  </pic:spPr>
+                </pic:pic>
+              </a:graphicData>
+            </a:graphic>
+          </wp:inline>
+        </w:drawing>
+      </w:r>
+    </w:p>
+    <w:p>
+      <w:pPr>
+        <w:rPr>
+          <w:rFonts w:eastAsiaTheme="minorEastAsia"/>
+        </w:rPr>
+      </w:pPr>
+    </w:p>
+    <w:p>
+      <w:pPr>
+        <w:rPr>
+          <w:rFonts w:eastAsiaTheme="minorEastAsia" w:hint="eastAsia"/>
+        </w:rPr>
+      </w:pPr>
+      <w:r>
+        <w:rPr>
+          <w:noProof/>
+        </w:rPr>
+        <w:drawing>
+          <wp:inline distT="0" distB="0" distL="0" distR="0" wp14:anchorId="16727B89" wp14:editId="40F9E6F3">
+            <wp:extent cx="15325725" cy="1695450"/>
+            <wp:effectExtent l="0" t="0" r="9525" b="0"/>
+            <wp:docPr id="1110421881" name="图片 1"/>
+            <wp:cNvGraphicFramePr>
+              <a:graphicFrameLocks xmlns:a="http://schemas.openxmlformats.org/drawingml/2006/main" noChangeAspect="1"/>
+            </wp:cNvGraphicFramePr>
+            <a:graphic xmlns:a="http://schemas.openxmlformats.org/drawingml/2006/main">
+              <a:graphicData uri="http://schemas.openxmlformats.org/drawingml/2006/picture">
+                <pic:pic xmlns:pic="http://schemas.openxmlformats.org/drawingml/2006/picture">
+                  <pic:nvPicPr>
+                    <pic:cNvPr id="1110421881" name=""/>
+                    <pic:cNvPicPr/>
+                  </pic:nvPicPr>
+                  <pic:blipFill>
+                    <a:blip r:embed="rId18"/>
+                    <a:stretch>
+                      <a:fillRect/>
+                    </a:stretch>
+                  </pic:blipFill>
+                  <pic:spPr>
+                    <a:xfrm>
+                      <a:off x="0" y="0"/>
+                      <a:ext cx="15325725" cy="1695450"/>
+                    </a:xfrm>
+                    <a:prstGeom prst="rect">
+                      <a:avLst/>
+                    </a:prstGeom>
+                  </pic:spPr>
+                </pic:pic>
+              </a:graphicData>
+            </a:graphic>
+          </wp:inline>
+        </w:drawing>
+      </w:r>
+    </w:p>
+    <w:p>
+      <w:pPr>
+        <w:rPr>
+          <w:rFonts w:eastAsiaTheme="minorEastAsia" w:hint="eastAsia"/>
+        </w:rPr>
+      </w:pPr>
     </w:p>
     <w:sectPr>
       <w:pgSz w:w="11906" w:h="16838"/>

</xml_diff>

<commit_message>
Modify nPM1300 migration gd documentation.
</commit_message>
<xml_diff>
--- a/nPM1300 migration gd .docx
+++ b/nPM1300 migration gd .docx
@@ -5,19 +5,10 @@
     <w:p>
       <w:pPr>
         <w:pStyle w:val="2"/>
-        <w:rPr>
-          <w:rFonts w:ascii="宋体" w:eastAsia="宋体" w:hAnsi="宋体" w:cs="宋体"/>
-        </w:rPr>
-      </w:pPr>
-      <w:r>
-        <w:t>NCS</w:t>
-      </w:r>
-      <w:r>
-        <w:rPr>
-          <w:rFonts w:ascii="宋体" w:eastAsia="宋体" w:hAnsi="宋体" w:cs="宋体" w:hint="eastAsia"/>
-        </w:rPr>
-        <w:t>中</w:t>
-      </w:r>
+        <w:tabs>
+          <w:tab w:val="left" w:pos="7344"/>
+        </w:tabs>
+      </w:pPr>
       <w:r>
         <w:rPr>
           <w:rFonts w:hint="eastAsia"/>
@@ -25,85 +16,284 @@
         <w:t>n</w:t>
       </w:r>
       <w:r>
-        <w:t>PM1300 sample code</w:t>
-      </w:r>
-      <w:r>
-        <w:rPr>
-          <w:rFonts w:ascii="宋体" w:eastAsia="宋体" w:hAnsi="宋体" w:cs="宋体" w:hint="eastAsia"/>
-        </w:rPr>
-        <w:t>如何移植到</w:t>
+        <w:t>PM1300</w:t>
       </w:r>
       <w:r>
         <w:rPr>
           <w:rFonts w:hint="eastAsia"/>
         </w:rPr>
-        <w:t>n</w:t>
-      </w:r>
-      <w:r>
-        <w:t xml:space="preserve">rf5 </w:t>
-      </w:r>
-      <w:r>
-        <w:rPr>
-          <w:rFonts w:hint="eastAsia"/>
-        </w:rPr>
-        <w:t>SDK</w:t>
-      </w:r>
-      <w:r>
-        <w:rPr>
-          <w:rFonts w:ascii="宋体" w:eastAsia="宋体" w:hAnsi="宋体" w:cs="宋体" w:hint="eastAsia"/>
-        </w:rPr>
-        <w:t>？</w:t>
-      </w:r>
-    </w:p>
-    <w:p>
-      <w:pPr>
-        <w:pStyle w:val="a3"/>
+        <w:t>移植指导</w:t>
+      </w:r>
+      <w:r>
+        <w:tab/>
+      </w:r>
+    </w:p>
+    <w:p>
+      <w:pPr>
+        <w:pStyle w:val="2"/>
         <w:numPr>
           <w:ilvl w:val="0"/>
-          <w:numId w:val="2"/>
+          <w:numId w:val="7"/>
         </w:numPr>
-        <w:ind w:firstLineChars="0"/>
-        <w:rPr>
-          <w:rFonts w:eastAsiaTheme="minorEastAsia"/>
-        </w:rPr>
-      </w:pPr>
-      <w:r>
-        <w:rPr>
-          <w:rFonts w:eastAsiaTheme="minorEastAsia" w:hint="eastAsia"/>
-        </w:rPr>
-        <w:t>NCS中n</w:t>
-      </w:r>
-      <w:r>
-        <w:rPr>
-          <w:rFonts w:eastAsiaTheme="minorEastAsia"/>
+      </w:pPr>
+      <w:r>
+        <w:rPr>
+          <w:rFonts w:hint="eastAsia"/>
+        </w:rPr>
+        <w:t>概述</w:t>
+      </w:r>
+    </w:p>
+    <w:p>
+      <w:pPr>
+        <w:ind w:firstLineChars="200" w:firstLine="400"/>
+        <w:rPr>
+          <w:rFonts w:ascii="宋体" w:eastAsia="宋体" w:hAnsi="宋体" w:cs="宋体"/>
+          <w:shd w:val="clear" w:color="auto" w:fill="FFFFFF"/>
+        </w:rPr>
+      </w:pPr>
+      <w:r>
+        <w:rPr>
+          <w:shd w:val="clear" w:color="auto" w:fill="FFFFFF"/>
+        </w:rPr>
+        <w:t>nPM1300</w:t>
+      </w:r>
+      <w:r>
+        <w:rPr>
+          <w:rFonts w:ascii="宋体" w:eastAsia="宋体" w:hAnsi="宋体" w:cs="宋体" w:hint="eastAsia"/>
+          <w:shd w:val="clear" w:color="auto" w:fill="FFFFFF"/>
+        </w:rPr>
+        <w:t>是</w:t>
+      </w:r>
+      <w:r>
+        <w:rPr>
+          <w:rFonts w:ascii="宋体" w:eastAsia="宋体" w:hAnsi="宋体" w:cs="宋体" w:hint="eastAsia"/>
+          <w:shd w:val="clear" w:color="auto" w:fill="FFFFFF"/>
+        </w:rPr>
+        <w:t>Nordic推出的</w:t>
+      </w:r>
+      <w:r>
+        <w:rPr>
+          <w:rFonts w:ascii="宋体" w:eastAsia="宋体" w:hAnsi="宋体" w:cs="宋体" w:hint="eastAsia"/>
+          <w:shd w:val="clear" w:color="auto" w:fill="FFFFFF"/>
+        </w:rPr>
+        <w:t>一款电源管理</w:t>
+      </w:r>
+      <w:r>
+        <w:rPr>
+          <w:shd w:val="clear" w:color="auto" w:fill="FFFFFF"/>
+        </w:rPr>
+        <w:t>IC (PMIC)</w:t>
+      </w:r>
+      <w:r>
+        <w:rPr>
+          <w:rFonts w:ascii="宋体" w:eastAsia="宋体" w:hAnsi="宋体" w:cs="宋体" w:hint="eastAsia"/>
+          <w:shd w:val="clear" w:color="auto" w:fill="FFFFFF"/>
+        </w:rPr>
+        <w:t>，通过集成嵌入式所需的基本功能来简化系统设计。它具有硬</w:t>
+      </w:r>
+      <w:r>
+        <w:rPr>
+          <w:rFonts w:ascii="宋体" w:eastAsia="宋体" w:hAnsi="宋体" w:cs="宋体" w:hint="eastAsia"/>
+          <w:shd w:val="clear" w:color="auto" w:fill="FFFFFF"/>
+        </w:rPr>
+        <w:t>件复位</w:t>
+      </w:r>
+      <w:r>
+        <w:rPr>
+          <w:rFonts w:ascii="宋体" w:eastAsia="宋体" w:hAnsi="宋体" w:cs="宋体" w:hint="eastAsia"/>
+          <w:shd w:val="clear" w:color="auto" w:fill="FFFFFF"/>
+        </w:rPr>
+        <w:t>，</w:t>
+      </w:r>
+      <w:r>
+        <w:rPr>
+          <w:rFonts w:ascii="宋体" w:eastAsia="宋体" w:hAnsi="宋体" w:cs="宋体" w:hint="eastAsia"/>
+          <w:shd w:val="clear" w:color="auto" w:fill="FFFFFF"/>
+        </w:rPr>
+        <w:t>库仑计</w:t>
+      </w:r>
+      <w:r>
+        <w:rPr>
+          <w:rFonts w:ascii="宋体" w:eastAsia="宋体" w:hAnsi="宋体" w:cs="宋体" w:hint="eastAsia"/>
+          <w:shd w:val="clear" w:color="auto" w:fill="FFFFFF"/>
+        </w:rPr>
+        <w:t>，系统级看门狗，电源丢失警告</w:t>
+      </w:r>
+      <w:r>
+        <w:rPr>
+          <w:rFonts w:ascii="宋体" w:eastAsia="宋体" w:hAnsi="宋体" w:cs="宋体" w:hint="eastAsia"/>
+          <w:shd w:val="clear" w:color="auto" w:fill="FFFFFF"/>
+        </w:rPr>
+        <w:t>，船运模式等功能。详细的规格书可以参考：</w:t>
+      </w:r>
+      <w:hyperlink r:id="rId8" w:history="1">
+        <w:r>
+          <w:rPr>
+            <w:rStyle w:val="a8"/>
+            <w:rFonts w:ascii="宋体" w:eastAsia="宋体" w:hAnsi="宋体" w:cs="宋体"/>
+            <w:shd w:val="clear" w:color="auto" w:fill="FFFFFF"/>
+          </w:rPr>
+          <w:t>https://infocenter.nordicsemi.com/pdf/nPM1300_OPS_v0.7.pdf</w:t>
+        </w:r>
+      </w:hyperlink>
+      <w:r>
+        <w:rPr>
+          <w:rFonts w:ascii="宋体" w:eastAsia="宋体" w:hAnsi="宋体" w:cs="宋体"/>
+          <w:shd w:val="clear" w:color="auto" w:fill="FFFFFF"/>
+        </w:rPr>
+        <w:t xml:space="preserve"> </w:t>
+      </w:r>
+    </w:p>
+    <w:p>
+      <w:pPr>
+        <w:ind w:firstLineChars="200" w:firstLine="400"/>
+        <w:rPr>
+          <w:rFonts w:ascii="宋体" w:hAnsi="宋体" w:cs="宋体" w:hint="eastAsia"/>
+          <w:sz w:val="24"/>
+          <w:szCs w:val="24"/>
+        </w:rPr>
+      </w:pPr>
+      <w:r>
+        <w:rPr>
+          <w:rFonts w:ascii="宋体" w:eastAsia="宋体" w:hAnsi="宋体" w:cs="宋体" w:hint="eastAsia"/>
+          <w:shd w:val="clear" w:color="auto" w:fill="FFFFFF"/>
+        </w:rPr>
+        <w:t>Nordic提供了一个</w:t>
+      </w:r>
+      <w:proofErr w:type="spellStart"/>
+      <w:r>
+        <w:rPr>
+          <w:rFonts w:ascii="宋体" w:eastAsia="宋体" w:hAnsi="宋体" w:cs="宋体"/>
+          <w:shd w:val="clear" w:color="auto" w:fill="FFFFFF"/>
+        </w:rPr>
+        <w:t>libnrf_fuel_gauge.a</w:t>
+      </w:r>
+      <w:proofErr w:type="spellEnd"/>
+      <w:r>
+        <w:rPr>
+          <w:rFonts w:ascii="宋体" w:eastAsia="宋体" w:hAnsi="宋体" w:cs="宋体" w:hint="eastAsia"/>
+          <w:shd w:val="clear" w:color="auto" w:fill="FFFFFF"/>
+        </w:rPr>
+        <w:t>库文件专门给n</w:t>
+      </w:r>
+      <w:r>
+        <w:rPr>
+          <w:rFonts w:ascii="宋体" w:eastAsia="宋体" w:hAnsi="宋体" w:cs="宋体"/>
+          <w:shd w:val="clear" w:color="auto" w:fill="FFFFFF"/>
         </w:rPr>
         <w:t>PM1300</w:t>
       </w:r>
       <w:r>
         <w:rPr>
-          <w:rFonts w:eastAsiaTheme="minorEastAsia" w:hint="eastAsia"/>
-        </w:rPr>
-        <w:t xml:space="preserve"> </w:t>
-      </w:r>
-      <w:r>
-        <w:rPr>
-          <w:rFonts w:eastAsiaTheme="minorEastAsia"/>
-        </w:rPr>
-        <w:t>sample code</w:t>
-      </w:r>
-      <w:r>
-        <w:rPr>
-          <w:rFonts w:eastAsiaTheme="minorEastAsia" w:hint="eastAsia"/>
-        </w:rPr>
-        <w:t>涉及到的文件以及函数的调用关系如下图所示。</w:t>
-      </w:r>
-    </w:p>
-    <w:p>
-      <w:pPr>
-        <w:pStyle w:val="a3"/>
-        <w:ind w:left="860" w:firstLineChars="0" w:firstLine="0"/>
-        <w:rPr>
-          <w:rFonts w:eastAsiaTheme="minorEastAsia"/>
+          <w:rFonts w:ascii="宋体" w:eastAsia="宋体" w:hAnsi="宋体" w:cs="宋体" w:hint="eastAsia"/>
+          <w:shd w:val="clear" w:color="auto" w:fill="FFFFFF"/>
+        </w:rPr>
+        <w:t>使用，而n</w:t>
+      </w:r>
+      <w:r>
+        <w:rPr>
+          <w:rFonts w:ascii="宋体" w:eastAsia="宋体" w:hAnsi="宋体" w:cs="宋体"/>
+          <w:shd w:val="clear" w:color="auto" w:fill="FFFFFF"/>
+        </w:rPr>
+        <w:t>PM1300</w:t>
+      </w:r>
+      <w:r>
+        <w:rPr>
+          <w:rFonts w:ascii="宋体" w:eastAsia="宋体" w:hAnsi="宋体" w:cs="宋体" w:hint="eastAsia"/>
+          <w:shd w:val="clear" w:color="auto" w:fill="FFFFFF"/>
+        </w:rPr>
+        <w:t>测试代码是基于N</w:t>
+      </w:r>
+      <w:r>
+        <w:rPr>
+          <w:rFonts w:ascii="宋体" w:eastAsia="宋体" w:hAnsi="宋体" w:cs="宋体"/>
+          <w:shd w:val="clear" w:color="auto" w:fill="FFFFFF"/>
+        </w:rPr>
+        <w:t>CS</w:t>
+      </w:r>
+      <w:r>
+        <w:rPr>
+          <w:rFonts w:ascii="宋体" w:eastAsia="宋体" w:hAnsi="宋体" w:cs="宋体" w:hint="eastAsia"/>
+          <w:shd w:val="clear" w:color="auto" w:fill="FFFFFF"/>
+        </w:rPr>
+        <w:t>开发的，这样对于使用n</w:t>
+      </w:r>
+      <w:r>
+        <w:rPr>
+          <w:rFonts w:ascii="宋体" w:eastAsia="宋体" w:hAnsi="宋体" w:cs="宋体"/>
+          <w:shd w:val="clear" w:color="auto" w:fill="FFFFFF"/>
+        </w:rPr>
+        <w:t>RF5 SDK</w:t>
+      </w:r>
+      <w:r>
+        <w:rPr>
+          <w:rFonts w:ascii="宋体" w:eastAsia="宋体" w:hAnsi="宋体" w:cs="宋体" w:hint="eastAsia"/>
+          <w:shd w:val="clear" w:color="auto" w:fill="FFFFFF"/>
+        </w:rPr>
+        <w:t>的用户来说就需要进行移植，此文目的主要简要说明其移植方法。</w:t>
+      </w:r>
+    </w:p>
+    <w:p>
+      <w:pPr>
+        <w:pStyle w:val="2"/>
+      </w:pPr>
+      <w:r>
+        <w:rPr>
+          <w:rFonts w:hint="eastAsia"/>
+        </w:rPr>
+        <w:t>2</w:t>
+      </w:r>
+      <w:r>
+        <w:t xml:space="preserve">. </w:t>
+      </w:r>
+      <w:r>
+        <w:rPr>
+          <w:rFonts w:hint="eastAsia"/>
+        </w:rPr>
+        <w:t>硬件说明</w:t>
+      </w:r>
+    </w:p>
+    <w:p>
+      <w:pPr>
+        <w:rPr>
+          <w:rFonts w:eastAsiaTheme="minorEastAsia"/>
+        </w:rPr>
+      </w:pPr>
+      <w:r>
+        <w:rPr>
+          <w:rFonts w:eastAsiaTheme="minorEastAsia" w:hint="eastAsia"/>
+        </w:rPr>
+        <w:t>硬件测试平台使用了两块Nordic开发板，n</w:t>
+      </w:r>
+      <w:r>
+        <w:rPr>
+          <w:rFonts w:eastAsiaTheme="minorEastAsia"/>
+        </w:rPr>
+        <w:t>RF52-</w:t>
+      </w:r>
+      <w:r>
+        <w:rPr>
+          <w:rFonts w:eastAsiaTheme="minorEastAsia" w:hint="eastAsia"/>
+        </w:rPr>
+        <w:t>DK和n</w:t>
+      </w:r>
+      <w:r>
+        <w:rPr>
+          <w:rFonts w:eastAsiaTheme="minorEastAsia"/>
+        </w:rPr>
+        <w:t xml:space="preserve">PM1300-EK, </w:t>
+      </w:r>
+      <w:r>
+        <w:rPr>
+          <w:rFonts w:eastAsiaTheme="minorEastAsia" w:hint="eastAsia"/>
+        </w:rPr>
+        <w:t>其接线方法比较简单，如下所示：</w:t>
+      </w:r>
+    </w:p>
+    <w:p>
+      <w:pPr>
+        <w:rPr>
+          <w:rFonts w:eastAsiaTheme="minorEastAsia" w:hint="eastAsia"/>
         </w:rPr>
       </w:pPr>
       <w:r>
@@ -111,10 +301,10 @@
           <w:noProof/>
         </w:rPr>
         <w:drawing>
-          <wp:inline distT="0" distB="0" distL="0" distR="0" wp14:anchorId="12D23ECC" wp14:editId="26BFDACC">
-            <wp:extent cx="3924300" cy="5270874"/>
-            <wp:effectExtent l="0" t="0" r="0" b="6350"/>
-            <wp:docPr id="862788820" name="图片 1"/>
+          <wp:inline distT="0" distB="0" distL="0" distR="0" wp14:anchorId="729F6DE1" wp14:editId="142D5B4C">
+            <wp:extent cx="5274310" cy="2899410"/>
+            <wp:effectExtent l="0" t="0" r="2540" b="0"/>
+            <wp:docPr id="939179543" name="图片 1"/>
             <wp:cNvGraphicFramePr>
               <a:graphicFrameLocks xmlns:a="http://schemas.openxmlformats.org/drawingml/2006/main" noChangeAspect="1"/>
             </wp:cNvGraphicFramePr>
@@ -122,11 +312,11 @@
               <a:graphicData uri="http://schemas.openxmlformats.org/drawingml/2006/picture">
                 <pic:pic xmlns:pic="http://schemas.openxmlformats.org/drawingml/2006/picture">
                   <pic:nvPicPr>
-                    <pic:cNvPr id="862788820" name=""/>
+                    <pic:cNvPr id="939179543" name=""/>
                     <pic:cNvPicPr/>
                   </pic:nvPicPr>
                   <pic:blipFill>
-                    <a:blip r:embed="rId7"/>
+                    <a:blip r:embed="rId9"/>
                     <a:stretch>
                       <a:fillRect/>
                     </a:stretch>
@@ -134,7 +324,7 @@
                   <pic:spPr>
                     <a:xfrm>
                       <a:off x="0" y="0"/>
-                      <a:ext cx="3931009" cy="5279885"/>
+                      <a:ext cx="5274310" cy="2899410"/>
                     </a:xfrm>
                     <a:prstGeom prst="rect">
                       <a:avLst/>
@@ -149,63 +339,97 @@
     </w:p>
     <w:p>
       <w:pPr>
-        <w:rPr>
-          <w:rFonts w:eastAsiaTheme="minorEastAsia"/>
-        </w:rPr>
-      </w:pPr>
+        <w:pStyle w:val="2"/>
+        <w:numPr>
+          <w:ilvl w:val="0"/>
+          <w:numId w:val="7"/>
+        </w:numPr>
+      </w:pPr>
+      <w:r>
+        <w:rPr>
+          <w:rFonts w:hint="eastAsia"/>
+        </w:rPr>
+        <w:t>代码结构及移植步骤</w:t>
+      </w:r>
+    </w:p>
+    <w:p>
+      <w:pPr>
+        <w:ind w:firstLineChars="200" w:firstLine="400"/>
+        <w:rPr>
+          <w:rFonts w:eastAsiaTheme="minorEastAsia"/>
+        </w:rPr>
+      </w:pPr>
+      <w:r>
+        <w:rPr>
+          <w:rFonts w:ascii="宋体" w:eastAsiaTheme="minorEastAsia" w:hAnsi="宋体" w:cs="宋体"/>
+          <w:b/>
+          <w:bCs/>
+        </w:rPr>
+        <w:t xml:space="preserve">2.1 </w:t>
+      </w:r>
       <w:r>
         <w:rPr>
           <w:rFonts w:ascii="宋体" w:eastAsiaTheme="minorEastAsia" w:hAnsi="宋体" w:cs="宋体" w:hint="eastAsia"/>
-        </w:rPr>
-        <w:t>2</w:t>
-      </w:r>
-      <w:r>
-        <w:rPr>
-          <w:rFonts w:ascii="宋体" w:eastAsiaTheme="minorEastAsia" w:hAnsi="宋体" w:cs="宋体"/>
-        </w:rPr>
-        <w:t>.</w:t>
-      </w:r>
-      <w:r>
-        <w:rPr>
-          <w:rFonts w:ascii="宋体" w:eastAsiaTheme="minorEastAsia" w:hAnsi="宋体" w:cs="宋体" w:hint="eastAsia"/>
+          <w:b/>
+          <w:bCs/>
         </w:rPr>
         <w:t>从</w:t>
       </w:r>
       <w:r>
         <w:rPr>
           <w:rFonts w:eastAsiaTheme="minorEastAsia" w:hint="eastAsia"/>
+          <w:b/>
+          <w:bCs/>
         </w:rPr>
         <w:t>NCS中提取n</w:t>
       </w:r>
       <w:r>
         <w:rPr>
           <w:rFonts w:eastAsiaTheme="minorEastAsia"/>
+          <w:b/>
+          <w:bCs/>
         </w:rPr>
         <w:t>PM1300</w:t>
       </w:r>
       <w:r>
         <w:rPr>
           <w:rFonts w:eastAsiaTheme="minorEastAsia" w:hint="eastAsia"/>
+          <w:b/>
+          <w:bCs/>
         </w:rPr>
         <w:t>的l</w:t>
       </w:r>
       <w:r>
         <w:rPr>
           <w:rFonts w:eastAsiaTheme="minorEastAsia"/>
+          <w:b/>
+          <w:bCs/>
         </w:rPr>
         <w:t>ib</w:t>
       </w:r>
       <w:r>
         <w:rPr>
           <w:rFonts w:eastAsiaTheme="minorEastAsia" w:hint="eastAsia"/>
-        </w:rPr>
-        <w:t>文件和驱动文件：</w:t>
+          <w:b/>
+          <w:bCs/>
+        </w:rPr>
+        <w:t>文件和驱动文件</w:t>
+      </w:r>
+      <w:r>
+        <w:rPr>
+          <w:rFonts w:eastAsiaTheme="minorEastAsia" w:hint="eastAsia"/>
+        </w:rPr>
+        <w:t>：</w:t>
       </w:r>
     </w:p>
     <w:p>
       <w:pPr>
         <w:pStyle w:val="a3"/>
-        <w:ind w:left="360" w:firstLineChars="0" w:firstLine="0"/>
+        <w:numPr>
+          <w:ilvl w:val="0"/>
+          <w:numId w:val="8"/>
+        </w:numPr>
+        <w:ind w:firstLineChars="0"/>
         <w:rPr>
           <w:rFonts w:eastAsiaTheme="minorEastAsia"/>
         </w:rPr>
@@ -232,8 +456,30 @@
         <w:rPr>
           <w:rFonts w:eastAsiaTheme="minorEastAsia"/>
         </w:rPr>
-        <w:t>\nrfxlib\nrf_fuel_gauge</w:t>
-      </w:r>
+        <w:t>\</w:t>
+      </w:r>
+      <w:proofErr w:type="spellStart"/>
+      <w:r>
+        <w:rPr>
+          <w:rFonts w:eastAsiaTheme="minorEastAsia"/>
+        </w:rPr>
+        <w:t>nrfxlib</w:t>
+      </w:r>
+      <w:proofErr w:type="spellEnd"/>
+      <w:r>
+        <w:rPr>
+          <w:rFonts w:eastAsiaTheme="minorEastAsia"/>
+        </w:rPr>
+        <w:t>\</w:t>
+      </w:r>
+      <w:proofErr w:type="spellStart"/>
+      <w:r>
+        <w:rPr>
+          <w:rFonts w:eastAsiaTheme="minorEastAsia"/>
+        </w:rPr>
+        <w:t>nrf_fuel_gauge</w:t>
+      </w:r>
+      <w:proofErr w:type="spellEnd"/>
       <w:r>
         <w:rPr>
           <w:rFonts w:eastAsiaTheme="minorEastAsia" w:hint="eastAsia"/>
@@ -268,7 +514,11 @@
     <w:p>
       <w:pPr>
         <w:pStyle w:val="a3"/>
-        <w:ind w:left="360" w:firstLineChars="0" w:firstLine="0"/>
+        <w:numPr>
+          <w:ilvl w:val="0"/>
+          <w:numId w:val="8"/>
+        </w:numPr>
+        <w:ind w:firstLineChars="0"/>
         <w:rPr>
           <w:rFonts w:eastAsiaTheme="minorEastAsia"/>
         </w:rPr>
@@ -330,6 +580,100 @@
     </w:p>
     <w:p>
       <w:pPr>
+        <w:pStyle w:val="a3"/>
+        <w:numPr>
+          <w:ilvl w:val="0"/>
+          <w:numId w:val="8"/>
+        </w:numPr>
+        <w:ind w:firstLineChars="0"/>
+        <w:rPr>
+          <w:rFonts w:eastAsiaTheme="minorEastAsia"/>
+        </w:rPr>
+      </w:pPr>
+      <w:r>
+        <w:rPr>
+          <w:rFonts w:eastAsiaTheme="minorEastAsia"/>
+        </w:rPr>
+        <w:t>I</w:t>
+      </w:r>
+      <w:r>
+        <w:rPr>
+          <w:rFonts w:eastAsiaTheme="minorEastAsia" w:hint="eastAsia"/>
+        </w:rPr>
+        <w:t>2c驱动代码可直接使用n</w:t>
+      </w:r>
+      <w:r>
+        <w:rPr>
+          <w:rFonts w:eastAsiaTheme="minorEastAsia"/>
+        </w:rPr>
+        <w:t>rf5 SDK</w:t>
+      </w:r>
+      <w:r>
+        <w:rPr>
+          <w:rFonts w:eastAsiaTheme="minorEastAsia" w:hint="eastAsia"/>
+        </w:rPr>
+        <w:t>中的</w:t>
+      </w:r>
+      <w:proofErr w:type="spellStart"/>
+      <w:r>
+        <w:rPr>
+          <w:rFonts w:eastAsiaTheme="minorEastAsia" w:hint="eastAsia"/>
+        </w:rPr>
+        <w:t>n</w:t>
+      </w:r>
+      <w:r>
+        <w:rPr>
+          <w:rFonts w:eastAsiaTheme="minorEastAsia"/>
+        </w:rPr>
+        <w:t>rfx_twi</w:t>
+      </w:r>
+      <w:proofErr w:type="spellEnd"/>
+      <w:r>
+        <w:rPr>
+          <w:rFonts w:eastAsiaTheme="minorEastAsia" w:hint="eastAsia"/>
+        </w:rPr>
+        <w:t>驱动。</w:t>
+      </w:r>
+    </w:p>
+    <w:p>
+      <w:pPr>
+        <w:pStyle w:val="a3"/>
+        <w:numPr>
+          <w:ilvl w:val="0"/>
+          <w:numId w:val="8"/>
+        </w:numPr>
+        <w:ind w:firstLineChars="0"/>
+        <w:rPr>
+          <w:rFonts w:eastAsiaTheme="minorEastAsia"/>
+        </w:rPr>
+      </w:pPr>
+      <w:r>
+        <w:rPr>
+          <w:rFonts w:eastAsiaTheme="minorEastAsia" w:hint="eastAsia"/>
+        </w:rPr>
+        <w:t>最终在n</w:t>
+      </w:r>
+      <w:r>
+        <w:rPr>
+          <w:rFonts w:eastAsiaTheme="minorEastAsia"/>
+        </w:rPr>
+        <w:t>rf5 SDK</w:t>
+      </w:r>
+      <w:r>
+        <w:rPr>
+          <w:rFonts w:eastAsiaTheme="minorEastAsia" w:hint="eastAsia"/>
+        </w:rPr>
+        <w:t>的代码目录结构如下</w:t>
+      </w:r>
+      <w:r>
+        <w:rPr>
+          <w:rFonts w:eastAsiaTheme="minorEastAsia" w:hint="eastAsia"/>
+        </w:rPr>
+        <w:t>：</w:t>
+      </w:r>
+    </w:p>
+    <w:p>
+      <w:pPr>
         <w:ind w:firstLine="408"/>
         <w:rPr>
           <w:rFonts w:eastAsiaTheme="minorEastAsia"/>
@@ -337,83 +681,12 @@
       </w:pPr>
       <w:r>
         <w:rPr>
-          <w:rFonts w:eastAsiaTheme="minorEastAsia"/>
-        </w:rPr>
-        <w:t>I</w:t>
-      </w:r>
-      <w:r>
-        <w:rPr>
-          <w:rFonts w:eastAsiaTheme="minorEastAsia" w:hint="eastAsia"/>
-        </w:rPr>
-        <w:t>2c驱动代码可直接使用n</w:t>
-      </w:r>
-      <w:r>
-        <w:rPr>
-          <w:rFonts w:eastAsiaTheme="minorEastAsia"/>
-        </w:rPr>
-        <w:t>rf5 SDK</w:t>
-      </w:r>
-      <w:r>
-        <w:rPr>
-          <w:rFonts w:eastAsiaTheme="minorEastAsia" w:hint="eastAsia"/>
-        </w:rPr>
-        <w:t>中的n</w:t>
-      </w:r>
-      <w:r>
-        <w:rPr>
-          <w:rFonts w:eastAsiaTheme="minorEastAsia"/>
-        </w:rPr>
-        <w:t>rfx_twi</w:t>
-      </w:r>
-      <w:r>
-        <w:rPr>
-          <w:rFonts w:eastAsiaTheme="minorEastAsia" w:hint="eastAsia"/>
-        </w:rPr>
-        <w:t>驱动。</w:t>
-      </w:r>
-    </w:p>
-    <w:p>
-      <w:pPr>
-        <w:ind w:firstLine="408"/>
-        <w:rPr>
-          <w:rFonts w:eastAsiaTheme="minorEastAsia"/>
-        </w:rPr>
-      </w:pPr>
-      <w:r>
-        <w:rPr>
-          <w:rFonts w:eastAsiaTheme="minorEastAsia" w:hint="eastAsia"/>
-        </w:rPr>
-        <w:t>最终在n</w:t>
-      </w:r>
-      <w:r>
-        <w:rPr>
-          <w:rFonts w:eastAsiaTheme="minorEastAsia"/>
-        </w:rPr>
-        <w:t>rf5 SDK</w:t>
-      </w:r>
-      <w:r>
-        <w:rPr>
-          <w:rFonts w:eastAsiaTheme="minorEastAsia" w:hint="eastAsia"/>
-        </w:rPr>
-        <w:t>的代码目录结构如下：</w:t>
-      </w:r>
-    </w:p>
-    <w:p>
-      <w:pPr>
-        <w:ind w:firstLine="408"/>
-        <w:rPr>
-          <w:rFonts w:eastAsiaTheme="minorEastAsia"/>
-        </w:rPr>
-      </w:pPr>
-      <w:r>
-        <w:rPr>
           <w:noProof/>
         </w:rPr>
-        <w:lastRenderedPageBreak/>
         <w:drawing>
-          <wp:inline distT="0" distB="0" distL="0" distR="0" wp14:anchorId="2CD0E0A8" wp14:editId="64474EF7">
-            <wp:extent cx="8896350" cy="3676650"/>
-            <wp:effectExtent l="0" t="0" r="0" b="0"/>
+          <wp:inline distT="0" distB="0" distL="0" distR="0" wp14:anchorId="4096AC42" wp14:editId="29FE0EB2">
+            <wp:extent cx="5274310" cy="2179747"/>
+            <wp:effectExtent l="0" t="0" r="2540" b="0"/>
             <wp:docPr id="1300689565" name="图片 1"/>
             <wp:cNvGraphicFramePr>
               <a:graphicFrameLocks xmlns:a="http://schemas.openxmlformats.org/drawingml/2006/main" noChangeAspect="1"/>
@@ -426,7 +699,7 @@
                     <pic:cNvPicPr/>
                   </pic:nvPicPr>
                   <pic:blipFill>
-                    <a:blip r:embed="rId8"/>
+                    <a:blip r:embed="rId10"/>
                     <a:stretch>
                       <a:fillRect/>
                     </a:stretch>
@@ -434,7 +707,7 @@
                   <pic:spPr>
                     <a:xfrm>
                       <a:off x="0" y="0"/>
-                      <a:ext cx="8896350" cy="3676650"/>
+                      <a:ext cx="5274310" cy="2179747"/>
                     </a:xfrm>
                     <a:prstGeom prst="rect">
                       <a:avLst/>
@@ -449,47 +722,45 @@
     </w:p>
     <w:p>
       <w:pPr>
+        <w:ind w:firstLine="408"/>
+        <w:rPr>
+          <w:rFonts w:eastAsiaTheme="minorEastAsia" w:hint="eastAsia"/>
+        </w:rPr>
+      </w:pPr>
+    </w:p>
+    <w:p>
+      <w:pPr>
         <w:pStyle w:val="a3"/>
         <w:ind w:left="360" w:firstLineChars="0" w:firstLine="0"/>
         <w:rPr>
           <w:rFonts w:eastAsiaTheme="minorEastAsia"/>
-        </w:rPr>
-      </w:pPr>
-      <w:r>
-        <w:rPr>
-          <w:rFonts w:ascii="宋体" w:eastAsiaTheme="minorEastAsia" w:hAnsi="宋体" w:cs="宋体" w:hint="eastAsia"/>
-        </w:rPr>
-        <w:t>基于</w:t>
-      </w:r>
-      <w:r>
-        <w:rPr>
-          <w:rFonts w:ascii="宋体" w:eastAsiaTheme="minorEastAsia" w:hAnsi="宋体" w:cs="宋体" w:hint="eastAsia"/>
-        </w:rPr>
-        <w:t>n</w:t>
-      </w:r>
-      <w:r>
-        <w:rPr>
-          <w:rFonts w:ascii="宋体" w:eastAsiaTheme="minorEastAsia" w:hAnsi="宋体" w:cs="宋体"/>
-        </w:rPr>
-        <w:t>RF52DK</w:t>
-      </w:r>
-      <w:r>
-        <w:rPr>
-          <w:rFonts w:ascii="宋体" w:eastAsiaTheme="minorEastAsia" w:hAnsi="宋体" w:cs="宋体" w:hint="eastAsia"/>
-        </w:rPr>
-        <w:t>的工程</w:t>
-      </w:r>
-      <w:r>
-        <w:rPr>
-          <w:rFonts w:eastAsiaTheme="minorEastAsia" w:hint="eastAsia"/>
-        </w:rPr>
-        <w:t>测试代码路径：</w:t>
-      </w:r>
-      <w:r>
-        <w:rPr>
-          <w:rFonts w:eastAsiaTheme="minorEastAsia"/>
-        </w:rPr>
-        <w:t>\nRF5_SDK_17.1.0_ddde560\examples\lm_code\nrf_npm1300_fuel_gauge\pca10040\blank\ses</w:t>
+          <w:b/>
+          <w:bCs/>
+        </w:rPr>
+      </w:pPr>
+      <w:r>
+        <w:rPr>
+          <w:rFonts w:eastAsiaTheme="minorEastAsia" w:hint="eastAsia"/>
+          <w:b/>
+          <w:bCs/>
+        </w:rPr>
+        <w:t>2</w:t>
+      </w:r>
+      <w:r>
+        <w:rPr>
+          <w:rFonts w:eastAsiaTheme="minorEastAsia"/>
+          <w:b/>
+          <w:bCs/>
+        </w:rPr>
+        <w:t xml:space="preserve">.2 </w:t>
+      </w:r>
+      <w:r>
+        <w:rPr>
+          <w:rFonts w:eastAsiaTheme="minorEastAsia" w:hint="eastAsia"/>
+          <w:b/>
+          <w:bCs/>
+        </w:rPr>
+        <w:t>移植步骤：</w:t>
       </w:r>
     </w:p>
     <w:p>
@@ -497,7 +768,7 @@
         <w:pStyle w:val="a3"/>
         <w:numPr>
           <w:ilvl w:val="0"/>
-          <w:numId w:val="3"/>
+          <w:numId w:val="6"/>
         </w:numPr>
         <w:ind w:firstLineChars="0"/>
         <w:rPr>
@@ -508,139 +779,53 @@
         <w:rPr>
           <w:rFonts w:eastAsiaTheme="minorEastAsia" w:hint="eastAsia"/>
         </w:rPr>
-        <w:t>代码修改：</w:t>
-      </w:r>
-    </w:p>
-    <w:p>
-      <w:pPr>
-        <w:pStyle w:val="a3"/>
-        <w:numPr>
-          <w:ilvl w:val="1"/>
-          <w:numId w:val="3"/>
-        </w:numPr>
-        <w:ind w:firstLineChars="0"/>
-        <w:rPr>
-          <w:rFonts w:eastAsiaTheme="minorEastAsia"/>
-        </w:rPr>
-      </w:pPr>
-      <w:r>
-        <w:rPr>
-          <w:rFonts w:eastAsiaTheme="minorEastAsia" w:hint="eastAsia"/>
-        </w:rPr>
-        <w:t>主要修改i2c的读写部分，把Zephyr下的i</w:t>
-      </w:r>
-      <w:r>
-        <w:rPr>
-          <w:rFonts w:eastAsiaTheme="minorEastAsia"/>
-        </w:rPr>
-        <w:t>2C</w:t>
-      </w:r>
-      <w:r>
-        <w:rPr>
-          <w:rFonts w:eastAsiaTheme="minorEastAsia" w:hint="eastAsia"/>
-        </w:rPr>
-        <w:t>读写替换成n</w:t>
-      </w:r>
-      <w:r>
-        <w:rPr>
-          <w:rFonts w:eastAsiaTheme="minorEastAsia"/>
-        </w:rPr>
-        <w:t>rf5 SDK</w:t>
-      </w:r>
-      <w:r>
-        <w:rPr>
-          <w:rFonts w:eastAsiaTheme="minorEastAsia" w:hint="eastAsia"/>
-        </w:rPr>
-        <w:t>下的n</w:t>
-      </w:r>
-      <w:r>
-        <w:rPr>
-          <w:rFonts w:eastAsiaTheme="minorEastAsia"/>
-        </w:rPr>
-        <w:t>rfx_twi</w:t>
-      </w:r>
-      <w:r>
-        <w:rPr>
-          <w:rFonts w:eastAsiaTheme="minorEastAsia" w:hint="eastAsia"/>
-        </w:rPr>
-        <w:t>读写方法；</w:t>
-      </w:r>
-    </w:p>
-    <w:p>
-      <w:pPr>
-        <w:pStyle w:val="a3"/>
-        <w:numPr>
-          <w:ilvl w:val="1"/>
-          <w:numId w:val="3"/>
-        </w:numPr>
-        <w:ind w:firstLineChars="0"/>
-        <w:rPr>
-          <w:rFonts w:eastAsiaTheme="minorEastAsia"/>
-        </w:rPr>
-      </w:pPr>
-      <w:r>
-        <w:rPr>
-          <w:rFonts w:eastAsiaTheme="minorEastAsia" w:hint="eastAsia"/>
-        </w:rPr>
-        <w:t>修改zephyr下头文件和代码调用关系</w:t>
-      </w:r>
-      <w:r>
-        <w:rPr>
-          <w:rFonts w:eastAsiaTheme="minorEastAsia" w:hint="eastAsia"/>
-        </w:rPr>
-        <w:t>（可参考上面函数关系调用图）</w:t>
-      </w:r>
-    </w:p>
-    <w:p>
-      <w:pPr>
-        <w:rPr>
-          <w:rFonts w:eastAsiaTheme="minorEastAsia"/>
-        </w:rPr>
-      </w:pPr>
-      <w:r>
-        <w:rPr>
-          <w:rFonts w:eastAsiaTheme="minorEastAsia" w:hint="eastAsia"/>
-        </w:rPr>
-        <w:t>4． 基于NCS代码下n</w:t>
-      </w:r>
-      <w:r>
-        <w:rPr>
-          <w:rFonts w:eastAsiaTheme="minorEastAsia"/>
-        </w:rPr>
-        <w:t>pm1300</w:t>
-      </w:r>
-      <w:r>
-        <w:rPr>
-          <w:rFonts w:eastAsiaTheme="minorEastAsia" w:hint="eastAsia"/>
-        </w:rPr>
-        <w:t>的i2c读写时序部分截图如下，完整逻辑分析仪抓取的i2c时序图可查看</w:t>
-      </w:r>
-      <w:r>
-        <w:rPr>
-          <w:rFonts w:eastAsiaTheme="minorEastAsia"/>
-        </w:rPr>
-        <w:t>”nmp1300_i2C.dsl</w:t>
-      </w:r>
-      <w:r>
-        <w:rPr>
-          <w:rFonts w:eastAsiaTheme="minorEastAsia" w:hint="eastAsia"/>
-        </w:rPr>
-        <w:t>文件。</w:t>
-      </w:r>
-    </w:p>
-    <w:p>
-      <w:pPr>
-        <w:rPr>
-          <w:rFonts w:eastAsiaTheme="minorEastAsia"/>
-        </w:rPr>
-      </w:pPr>
+        <w:t>准备一个简单的nRF</w:t>
+      </w:r>
+      <w:r>
+        <w:rPr>
+          <w:rFonts w:eastAsiaTheme="minorEastAsia"/>
+        </w:rPr>
+        <w:t xml:space="preserve">5 </w:t>
+      </w:r>
+      <w:r>
+        <w:rPr>
+          <w:rFonts w:eastAsiaTheme="minorEastAsia" w:hint="eastAsia"/>
+        </w:rPr>
+        <w:t>SDK工程</w:t>
+      </w:r>
+      <w:proofErr w:type="gramStart"/>
+      <w:r>
+        <w:rPr>
+          <w:rFonts w:eastAsiaTheme="minorEastAsia" w:hint="eastAsia"/>
+        </w:rPr>
+        <w:t>做为</w:t>
+      </w:r>
+      <w:proofErr w:type="gramEnd"/>
+      <w:r>
+        <w:rPr>
+          <w:rFonts w:eastAsiaTheme="minorEastAsia" w:hint="eastAsia"/>
+        </w:rPr>
+        <w:t>基本代码框架，这里以</w:t>
+      </w:r>
+      <w:r>
+        <w:rPr>
+          <w:rFonts w:eastAsiaTheme="minorEastAsia"/>
+        </w:rPr>
+        <w:t>\nRF5_SDK_17.1.0_ddde560\examples\peripheral\blinky</w:t>
+      </w:r>
+      <w:r>
+        <w:rPr>
+          <w:rFonts w:eastAsiaTheme="minorEastAsia" w:hint="eastAsia"/>
+        </w:rPr>
+        <w:t>为例子。</w:t>
+      </w:r>
     </w:p>
     <w:p>
       <w:pPr>
         <w:pStyle w:val="a3"/>
         <w:numPr>
           <w:ilvl w:val="0"/>
-          <w:numId w:val="3"/>
+          <w:numId w:val="6"/>
         </w:numPr>
         <w:ind w:firstLineChars="0"/>
         <w:rPr>
@@ -649,32 +834,498 @@
       </w:pPr>
       <w:r>
         <w:rPr>
-          <w:rFonts w:eastAsiaTheme="minorEastAsia"/>
-        </w:rPr>
-        <w:t>Log</w:t>
-      </w:r>
-      <w:r>
-        <w:rPr>
-          <w:rFonts w:eastAsiaTheme="minorEastAsia" w:hint="eastAsia"/>
-        </w:rPr>
-        <w:t>输出</w:t>
+          <w:rFonts w:eastAsiaTheme="minorEastAsia" w:hint="eastAsia"/>
+        </w:rPr>
+        <w:t>添加n</w:t>
+      </w:r>
+      <w:r>
+        <w:rPr>
+          <w:rFonts w:eastAsiaTheme="minorEastAsia"/>
+        </w:rPr>
+        <w:t>pm1300</w:t>
+      </w:r>
+      <w:r>
+        <w:rPr>
+          <w:rFonts w:eastAsiaTheme="minorEastAsia" w:hint="eastAsia"/>
+        </w:rPr>
+        <w:t>的库文件和</w:t>
+      </w:r>
+      <w:proofErr w:type="spellStart"/>
+      <w:r>
+        <w:rPr>
+          <w:rFonts w:eastAsiaTheme="minorEastAsia" w:hint="eastAsia"/>
+        </w:rPr>
+        <w:t>t</w:t>
+      </w:r>
+      <w:r>
+        <w:rPr>
+          <w:rFonts w:eastAsiaTheme="minorEastAsia"/>
+        </w:rPr>
+        <w:t>wi</w:t>
+      </w:r>
+      <w:proofErr w:type="spellEnd"/>
+      <w:r>
+        <w:rPr>
+          <w:rFonts w:eastAsiaTheme="minorEastAsia" w:hint="eastAsia"/>
+        </w:rPr>
+        <w:t>驱动文件到工程中。</w:t>
       </w:r>
     </w:p>
     <w:p>
       <w:pPr>
         <w:pStyle w:val="a3"/>
-        <w:ind w:left="360" w:firstLineChars="0" w:firstLine="0"/>
-        <w:rPr>
-          <w:rFonts w:eastAsiaTheme="minorEastAsia" w:hint="eastAsia"/>
+        <w:ind w:left="720" w:firstLineChars="0" w:firstLine="0"/>
+        <w:rPr>
+          <w:rFonts w:eastAsiaTheme="minorEastAsia"/>
         </w:rPr>
       </w:pPr>
       <w:r>
         <w:rPr>
           <w:noProof/>
         </w:rPr>
-        <w:lastRenderedPageBreak/>
         <w:drawing>
-          <wp:inline distT="0" distB="0" distL="0" distR="0" wp14:anchorId="4E39D39F" wp14:editId="5854E36A">
+          <wp:inline distT="0" distB="0" distL="0" distR="0" wp14:anchorId="3D800AA1" wp14:editId="74248938">
+            <wp:extent cx="3667125" cy="2238375"/>
+            <wp:effectExtent l="0" t="0" r="9525" b="9525"/>
+            <wp:docPr id="1463734510" name="图片 1"/>
+            <wp:cNvGraphicFramePr>
+              <a:graphicFrameLocks xmlns:a="http://schemas.openxmlformats.org/drawingml/2006/main" noChangeAspect="1"/>
+            </wp:cNvGraphicFramePr>
+            <a:graphic xmlns:a="http://schemas.openxmlformats.org/drawingml/2006/main">
+              <a:graphicData uri="http://schemas.openxmlformats.org/drawingml/2006/picture">
+                <pic:pic xmlns:pic="http://schemas.openxmlformats.org/drawingml/2006/picture">
+                  <pic:nvPicPr>
+                    <pic:cNvPr id="1463734510" name=""/>
+                    <pic:cNvPicPr/>
+                  </pic:nvPicPr>
+                  <pic:blipFill>
+                    <a:blip r:embed="rId11"/>
+                    <a:stretch>
+                      <a:fillRect/>
+                    </a:stretch>
+                  </pic:blipFill>
+                  <pic:spPr>
+                    <a:xfrm>
+                      <a:off x="0" y="0"/>
+                      <a:ext cx="3667125" cy="2238375"/>
+                    </a:xfrm>
+                    <a:prstGeom prst="rect">
+                      <a:avLst/>
+                    </a:prstGeom>
+                  </pic:spPr>
+                </pic:pic>
+              </a:graphicData>
+            </a:graphic>
+          </wp:inline>
+        </w:drawing>
+      </w:r>
+    </w:p>
+    <w:p>
+      <w:pPr>
+        <w:pStyle w:val="a3"/>
+        <w:numPr>
+          <w:ilvl w:val="0"/>
+          <w:numId w:val="6"/>
+        </w:numPr>
+        <w:ind w:firstLineChars="0"/>
+        <w:rPr>
+          <w:rFonts w:eastAsiaTheme="minorEastAsia"/>
+        </w:rPr>
+      </w:pPr>
+      <w:r>
+        <w:rPr>
+          <w:rFonts w:eastAsiaTheme="minorEastAsia" w:hint="eastAsia"/>
+        </w:rPr>
+        <w:t>添加n</w:t>
+      </w:r>
+      <w:r>
+        <w:rPr>
+          <w:rFonts w:eastAsiaTheme="minorEastAsia"/>
+        </w:rPr>
+        <w:t>pm1300</w:t>
+      </w:r>
+      <w:r>
+        <w:rPr>
+          <w:rFonts w:eastAsiaTheme="minorEastAsia" w:hint="eastAsia"/>
+        </w:rPr>
+        <w:t>库和</w:t>
+      </w:r>
+      <w:proofErr w:type="spellStart"/>
+      <w:r>
+        <w:rPr>
+          <w:rFonts w:eastAsiaTheme="minorEastAsia" w:hint="eastAsia"/>
+        </w:rPr>
+        <w:t>twi</w:t>
+      </w:r>
+      <w:proofErr w:type="spellEnd"/>
+      <w:r>
+        <w:rPr>
+          <w:rFonts w:eastAsiaTheme="minorEastAsia" w:hint="eastAsia"/>
+        </w:rPr>
+        <w:t>驱动的头文件到工程中</w:t>
+      </w:r>
+    </w:p>
+    <w:p>
+      <w:pPr>
+        <w:pStyle w:val="a3"/>
+        <w:numPr>
+          <w:ilvl w:val="0"/>
+          <w:numId w:val="6"/>
+        </w:numPr>
+        <w:ind w:firstLineChars="0"/>
+        <w:rPr>
+          <w:rFonts w:eastAsiaTheme="minorEastAsia"/>
+        </w:rPr>
+      </w:pPr>
+      <w:r>
+        <w:rPr>
+          <w:rFonts w:eastAsiaTheme="minorEastAsia" w:hint="eastAsia"/>
+        </w:rPr>
+        <w:t>由于原</w:t>
+      </w:r>
+      <w:proofErr w:type="spellStart"/>
+      <w:r>
+        <w:rPr>
+          <w:rFonts w:eastAsiaTheme="minorEastAsia" w:hint="eastAsia"/>
+        </w:rPr>
+        <w:t>f</w:t>
+      </w:r>
+      <w:r>
+        <w:rPr>
+          <w:rFonts w:eastAsiaTheme="minorEastAsia"/>
+        </w:rPr>
+        <w:t>uel_gauge.c</w:t>
+      </w:r>
+      <w:proofErr w:type="spellEnd"/>
+      <w:r>
+        <w:rPr>
+          <w:rFonts w:eastAsiaTheme="minorEastAsia"/>
+        </w:rPr>
+        <w:t xml:space="preserve"> </w:t>
+      </w:r>
+      <w:r>
+        <w:rPr>
+          <w:rFonts w:eastAsiaTheme="minorEastAsia" w:hint="eastAsia"/>
+        </w:rPr>
+        <w:t>和n</w:t>
+      </w:r>
+      <w:r>
+        <w:rPr>
+          <w:rFonts w:eastAsiaTheme="minorEastAsia"/>
+        </w:rPr>
+        <w:t>pm1300_charger.c</w:t>
+      </w:r>
+      <w:r>
+        <w:rPr>
+          <w:rFonts w:eastAsiaTheme="minorEastAsia" w:hint="eastAsia"/>
+        </w:rPr>
+        <w:t>文件是基于NCS代码风格开发的，因此需要进行相应的修改</w:t>
+      </w:r>
+      <w:r>
+        <w:rPr>
+          <w:rFonts w:eastAsiaTheme="minorEastAsia" w:hint="eastAsia"/>
+        </w:rPr>
+        <w:t>适配到</w:t>
+      </w:r>
+      <w:r>
+        <w:rPr>
+          <w:rFonts w:eastAsiaTheme="minorEastAsia" w:hint="eastAsia"/>
+        </w:rPr>
+        <w:t>n</w:t>
+      </w:r>
+      <w:r>
+        <w:rPr>
+          <w:rFonts w:eastAsiaTheme="minorEastAsia"/>
+        </w:rPr>
+        <w:t xml:space="preserve">RF5 SDK. </w:t>
+      </w:r>
+      <w:r>
+        <w:rPr>
+          <w:rFonts w:eastAsiaTheme="minorEastAsia" w:hint="eastAsia"/>
+        </w:rPr>
+        <w:t>修改</w:t>
+      </w:r>
+      <w:r>
+        <w:rPr>
+          <w:rFonts w:eastAsiaTheme="minorEastAsia" w:hint="eastAsia"/>
+        </w:rPr>
+        <w:t>并测试OK的代码已上传到</w:t>
+      </w:r>
+      <w:proofErr w:type="spellStart"/>
+      <w:r>
+        <w:rPr>
+          <w:rFonts w:eastAsiaTheme="minorEastAsia" w:hint="eastAsia"/>
+        </w:rPr>
+        <w:t>g</w:t>
+      </w:r>
+      <w:r>
+        <w:rPr>
+          <w:rFonts w:eastAsiaTheme="minorEastAsia"/>
+        </w:rPr>
+        <w:t>ithub</w:t>
+      </w:r>
+      <w:proofErr w:type="spellEnd"/>
+      <w:r>
+        <w:rPr>
+          <w:rFonts w:eastAsiaTheme="minorEastAsia"/>
+        </w:rPr>
+        <w:t>.(</w:t>
+      </w:r>
+      <w:r>
+        <w:rPr>
+          <w:rFonts w:eastAsiaTheme="minorEastAsia" w:hint="eastAsia"/>
+        </w:rPr>
+        <w:t>有需要的可以联系我)。</w:t>
+      </w:r>
+    </w:p>
+    <w:p>
+      <w:pPr>
+        <w:pStyle w:val="a3"/>
+        <w:ind w:left="720" w:firstLineChars="0" w:firstLine="0"/>
+        <w:rPr>
+          <w:rFonts w:eastAsiaTheme="minorEastAsia" w:hint="eastAsia"/>
+        </w:rPr>
+      </w:pPr>
+    </w:p>
+    <w:p>
+      <w:pPr>
+        <w:ind w:left="360"/>
+        <w:rPr>
+          <w:rFonts w:eastAsiaTheme="minorEastAsia"/>
+          <w:b/>
+          <w:bCs/>
+        </w:rPr>
+      </w:pPr>
+      <w:r>
+        <w:rPr>
+          <w:rFonts w:eastAsiaTheme="minorEastAsia" w:hint="eastAsia"/>
+          <w:b/>
+          <w:bCs/>
+        </w:rPr>
+        <w:t>2</w:t>
+      </w:r>
+      <w:r>
+        <w:rPr>
+          <w:rFonts w:eastAsiaTheme="minorEastAsia"/>
+          <w:b/>
+          <w:bCs/>
+        </w:rPr>
+        <w:t xml:space="preserve">.3 </w:t>
+      </w:r>
+      <w:r>
+        <w:rPr>
+          <w:rFonts w:eastAsiaTheme="minorEastAsia" w:hint="eastAsia"/>
+          <w:b/>
+          <w:bCs/>
+        </w:rPr>
+        <w:t>主要</w:t>
+      </w:r>
+      <w:r>
+        <w:rPr>
+          <w:rFonts w:eastAsiaTheme="minorEastAsia" w:hint="eastAsia"/>
+          <w:b/>
+          <w:bCs/>
+        </w:rPr>
+        <w:t>代码片断：</w:t>
+      </w:r>
+    </w:p>
+    <w:p>
+      <w:pPr>
+        <w:ind w:left="360"/>
+        <w:rPr>
+          <w:noProof/>
+        </w:rPr>
+      </w:pPr>
+      <w:r>
+        <w:rPr>
+          <w:noProof/>
+        </w:rPr>
+        <w:drawing>
+          <wp:inline distT="0" distB="0" distL="0" distR="0" wp14:anchorId="5B917351" wp14:editId="048A19E6">
+            <wp:extent cx="4998720" cy="4131976"/>
+            <wp:effectExtent l="0" t="0" r="0" b="1905"/>
+            <wp:docPr id="1415518939" name="图片 1"/>
+            <wp:cNvGraphicFramePr>
+              <a:graphicFrameLocks xmlns:a="http://schemas.openxmlformats.org/drawingml/2006/main" noChangeAspect="1"/>
+            </wp:cNvGraphicFramePr>
+            <a:graphic xmlns:a="http://schemas.openxmlformats.org/drawingml/2006/main">
+              <a:graphicData uri="http://schemas.openxmlformats.org/drawingml/2006/picture">
+                <pic:pic xmlns:pic="http://schemas.openxmlformats.org/drawingml/2006/picture">
+                  <pic:nvPicPr>
+                    <pic:cNvPr id="1415518939" name=""/>
+                    <pic:cNvPicPr/>
+                  </pic:nvPicPr>
+                  <pic:blipFill>
+                    <a:blip r:embed="rId12"/>
+                    <a:stretch>
+                      <a:fillRect/>
+                    </a:stretch>
+                  </pic:blipFill>
+                  <pic:spPr>
+                    <a:xfrm>
+                      <a:off x="0" y="0"/>
+                      <a:ext cx="5003102" cy="4135598"/>
+                    </a:xfrm>
+                    <a:prstGeom prst="rect">
+                      <a:avLst/>
+                    </a:prstGeom>
+                  </pic:spPr>
+                </pic:pic>
+              </a:graphicData>
+            </a:graphic>
+          </wp:inline>
+        </w:drawing>
+      </w:r>
+      <w:r>
+        <w:rPr>
+          <w:noProof/>
+        </w:rPr>
+        <w:t xml:space="preserve"> </w:t>
+      </w:r>
+      <w:r>
+        <w:rPr>
+          <w:noProof/>
+        </w:rPr>
+        <w:t xml:space="preserve">   </w:t>
+      </w:r>
+      <w:r>
+        <w:rPr>
+          <w:noProof/>
+        </w:rPr>
+        <w:drawing>
+          <wp:inline distT="0" distB="0" distL="0" distR="0" wp14:anchorId="5541CD74" wp14:editId="5A7D480C">
+            <wp:extent cx="5325930" cy="3101340"/>
+            <wp:effectExtent l="0" t="0" r="8255" b="3810"/>
+            <wp:docPr id="146403883" name="图片 1"/>
+            <wp:cNvGraphicFramePr>
+              <a:graphicFrameLocks xmlns:a="http://schemas.openxmlformats.org/drawingml/2006/main" noChangeAspect="1"/>
+            </wp:cNvGraphicFramePr>
+            <a:graphic xmlns:a="http://schemas.openxmlformats.org/drawingml/2006/main">
+              <a:graphicData uri="http://schemas.openxmlformats.org/drawingml/2006/picture">
+                <pic:pic xmlns:pic="http://schemas.openxmlformats.org/drawingml/2006/picture">
+                  <pic:nvPicPr>
+                    <pic:cNvPr id="146403883" name=""/>
+                    <pic:cNvPicPr/>
+                  </pic:nvPicPr>
+                  <pic:blipFill>
+                    <a:blip r:embed="rId13"/>
+                    <a:stretch>
+                      <a:fillRect/>
+                    </a:stretch>
+                  </pic:blipFill>
+                  <pic:spPr>
+                    <a:xfrm>
+                      <a:off x="0" y="0"/>
+                      <a:ext cx="5332295" cy="3105047"/>
+                    </a:xfrm>
+                    <a:prstGeom prst="rect">
+                      <a:avLst/>
+                    </a:prstGeom>
+                  </pic:spPr>
+                </pic:pic>
+              </a:graphicData>
+            </a:graphic>
+          </wp:inline>
+        </w:drawing>
+      </w:r>
+    </w:p>
+    <w:p>
+      <w:pPr>
+        <w:ind w:left="360"/>
+        <w:rPr>
+          <w:rFonts w:eastAsiaTheme="minorEastAsia"/>
+          <w:noProof/>
+        </w:rPr>
+      </w:pPr>
+    </w:p>
+    <w:p>
+      <w:pPr>
+        <w:ind w:left="360"/>
+        <w:rPr>
+          <w:rFonts w:eastAsiaTheme="minorEastAsia" w:hint="eastAsia"/>
+        </w:rPr>
+      </w:pPr>
+      <w:r>
+        <w:rPr>
+          <w:noProof/>
+        </w:rPr>
+        <w:drawing>
+          <wp:inline distT="0" distB="0" distL="0" distR="0" wp14:anchorId="32F5AB39" wp14:editId="15B67743">
+            <wp:extent cx="13344525" cy="4581525"/>
+            <wp:effectExtent l="0" t="0" r="9525" b="9525"/>
+            <wp:docPr id="1449582166" name="图片 1"/>
+            <wp:cNvGraphicFramePr>
+              <a:graphicFrameLocks xmlns:a="http://schemas.openxmlformats.org/drawingml/2006/main" noChangeAspect="1"/>
+            </wp:cNvGraphicFramePr>
+            <a:graphic xmlns:a="http://schemas.openxmlformats.org/drawingml/2006/main">
+              <a:graphicData uri="http://schemas.openxmlformats.org/drawingml/2006/picture">
+                <pic:pic xmlns:pic="http://schemas.openxmlformats.org/drawingml/2006/picture">
+                  <pic:nvPicPr>
+                    <pic:cNvPr id="1449582166" name=""/>
+                    <pic:cNvPicPr/>
+                  </pic:nvPicPr>
+                  <pic:blipFill>
+                    <a:blip r:embed="rId14"/>
+                    <a:stretch>
+                      <a:fillRect/>
+                    </a:stretch>
+                  </pic:blipFill>
+                  <pic:spPr>
+                    <a:xfrm>
+                      <a:off x="0" y="0"/>
+                      <a:ext cx="13344525" cy="4581525"/>
+                    </a:xfrm>
+                    <a:prstGeom prst="rect">
+                      <a:avLst/>
+                    </a:prstGeom>
+                  </pic:spPr>
+                </pic:pic>
+              </a:graphicData>
+            </a:graphic>
+          </wp:inline>
+        </w:drawing>
+      </w:r>
+    </w:p>
+    <w:p>
+      <w:pPr>
+        <w:pStyle w:val="2"/>
+        <w:numPr>
+          <w:ilvl w:val="0"/>
+          <w:numId w:val="7"/>
+        </w:numPr>
+      </w:pPr>
+      <w:r>
+        <w:rPr>
+          <w:rFonts w:hint="eastAsia"/>
+        </w:rPr>
+        <w:t>测试结果</w:t>
+      </w:r>
+    </w:p>
+    <w:p>
+      <w:pPr>
+        <w:rPr>
+          <w:rFonts w:eastAsiaTheme="minorEastAsia" w:hint="eastAsia"/>
+        </w:rPr>
+      </w:pPr>
+      <w:r>
+        <w:rPr>
+          <w:rFonts w:eastAsiaTheme="minorEastAsia" w:hint="eastAsia"/>
+        </w:rPr>
+        <w:t>通过RTT打印出的log信息可以看到电压，电流，温度等参数，如下图所示：</w:t>
+      </w:r>
+    </w:p>
+    <w:p>
+      <w:pPr>
+        <w:rPr>
+          <w:rFonts w:eastAsiaTheme="minorEastAsia" w:hint="eastAsia"/>
+        </w:rPr>
+      </w:pPr>
+      <w:r>
+        <w:rPr>
+          <w:noProof/>
+        </w:rPr>
+        <w:drawing>
+          <wp:inline distT="0" distB="0" distL="0" distR="0" wp14:anchorId="41F21538" wp14:editId="7F24D2F7">
             <wp:extent cx="5274310" cy="3807460"/>
             <wp:effectExtent l="0" t="0" r="2540" b="2540"/>
             <wp:docPr id="1235764721" name="图片 1"/>
@@ -689,7 +1340,7 @@
                     <pic:cNvPicPr/>
                   </pic:nvPicPr>
                   <pic:blipFill>
-                    <a:blip r:embed="rId9"/>
+                    <a:blip r:embed="rId15"/>
                     <a:stretch>
                       <a:fillRect/>
                     </a:stretch>
@@ -712,143 +1363,57 @@
     </w:p>
     <w:p>
       <w:pPr>
-        <w:rPr>
-          <w:rFonts w:eastAsiaTheme="minorEastAsia"/>
-        </w:rPr>
-      </w:pPr>
-    </w:p>
-    <w:p>
-      <w:pPr>
-        <w:rPr>
-          <w:rFonts w:eastAsiaTheme="minorEastAsia"/>
-        </w:rPr>
-      </w:pPr>
-    </w:p>
-    <w:p>
-      <w:pPr>
-        <w:rPr>
-          <w:rFonts w:eastAsiaTheme="minorEastAsia"/>
-        </w:rPr>
-      </w:pPr>
-    </w:p>
-    <w:p>
-      <w:pPr>
-        <w:rPr>
-          <w:rFonts w:eastAsiaTheme="minorEastAsia"/>
-        </w:rPr>
-      </w:pPr>
-    </w:p>
-    <w:p>
-      <w:pPr>
-        <w:rPr>
-          <w:rFonts w:eastAsiaTheme="minorEastAsia"/>
-        </w:rPr>
-      </w:pPr>
-    </w:p>
-    <w:p>
-      <w:pPr>
-        <w:rPr>
-          <w:rFonts w:eastAsiaTheme="minorEastAsia"/>
-        </w:rPr>
-      </w:pPr>
-    </w:p>
-    <w:p>
-      <w:pPr>
-        <w:rPr>
-          <w:rFonts w:eastAsiaTheme="minorEastAsia"/>
-        </w:rPr>
-      </w:pPr>
-    </w:p>
-    <w:p>
-      <w:pPr>
-        <w:rPr>
-          <w:rFonts w:eastAsiaTheme="minorEastAsia"/>
-        </w:rPr>
-      </w:pPr>
-    </w:p>
-    <w:p>
-      <w:pPr>
-        <w:rPr>
-          <w:rFonts w:eastAsiaTheme="minorEastAsia"/>
-        </w:rPr>
-      </w:pPr>
-    </w:p>
-    <w:p>
-      <w:pPr>
-        <w:rPr>
-          <w:rFonts w:eastAsiaTheme="minorEastAsia"/>
-        </w:rPr>
-      </w:pPr>
-    </w:p>
-    <w:p>
-      <w:pPr>
-        <w:rPr>
-          <w:rFonts w:eastAsiaTheme="minorEastAsia"/>
-        </w:rPr>
-      </w:pPr>
-    </w:p>
-    <w:p>
-      <w:pPr>
-        <w:rPr>
-          <w:rFonts w:eastAsiaTheme="minorEastAsia"/>
-        </w:rPr>
-      </w:pPr>
-    </w:p>
-    <w:p>
-      <w:pPr>
-        <w:rPr>
-          <w:rFonts w:eastAsiaTheme="minorEastAsia"/>
-        </w:rPr>
-      </w:pPr>
-    </w:p>
-    <w:p>
-      <w:pPr>
-        <w:rPr>
-          <w:rFonts w:eastAsiaTheme="minorEastAsia"/>
-        </w:rPr>
-      </w:pPr>
-    </w:p>
-    <w:p>
-      <w:pPr>
-        <w:rPr>
-          <w:rFonts w:eastAsiaTheme="minorEastAsia"/>
-        </w:rPr>
-      </w:pPr>
-    </w:p>
-    <w:p>
-      <w:pPr>
-        <w:rPr>
-          <w:rFonts w:eastAsiaTheme="minorEastAsia"/>
-        </w:rPr>
-      </w:pPr>
-    </w:p>
-    <w:p>
-      <w:pPr>
-        <w:rPr>
-          <w:rFonts w:eastAsiaTheme="minorEastAsia"/>
-        </w:rPr>
-      </w:pPr>
-    </w:p>
-    <w:p>
-      <w:pPr>
-        <w:rPr>
-          <w:rFonts w:eastAsiaTheme="minorEastAsia"/>
-        </w:rPr>
-      </w:pPr>
-    </w:p>
-    <w:p>
-      <w:pPr>
-        <w:rPr>
-          <w:rFonts w:eastAsiaTheme="minorEastAsia"/>
-        </w:rPr>
-      </w:pPr>
-    </w:p>
-    <w:p>
-      <w:pPr>
-        <w:rPr>
-          <w:rFonts w:eastAsiaTheme="minorEastAsia"/>
-        </w:rPr>
-      </w:pPr>
+        <w:pStyle w:val="2"/>
+        <w:numPr>
+          <w:ilvl w:val="0"/>
+          <w:numId w:val="7"/>
+        </w:numPr>
+      </w:pPr>
+      <w:r>
+        <w:rPr>
+          <w:rFonts w:hint="eastAsia"/>
+        </w:rPr>
+        <w:t>参考文档</w:t>
+      </w:r>
+    </w:p>
+    <w:p>
+      <w:pPr>
+        <w:pStyle w:val="a3"/>
+        <w:numPr>
+          <w:ilvl w:val="1"/>
+          <w:numId w:val="7"/>
+        </w:numPr>
+        <w:ind w:firstLineChars="0"/>
+      </w:pPr>
+      <w:hyperlink r:id="rId16" w:history="1">
+        <w:r>
+          <w:rPr>
+            <w:rStyle w:val="a8"/>
+          </w:rPr>
+          <w:t>nPM1300: Fuel gauge — nRF Connect SDK 2.4.1 documentation (nordicsemi.com)</w:t>
+        </w:r>
+      </w:hyperlink>
+    </w:p>
+    <w:p>
+      <w:pPr>
+        <w:pStyle w:val="a3"/>
+        <w:numPr>
+          <w:ilvl w:val="1"/>
+          <w:numId w:val="7"/>
+        </w:numPr>
+        <w:ind w:firstLineChars="0"/>
+        <w:rPr>
+          <w:rFonts w:eastAsiaTheme="minorEastAsia" w:hint="eastAsia"/>
+        </w:rPr>
+      </w:pPr>
+      <w:hyperlink r:id="rId17" w:anchor="fuel-gauge-api" w:history="1">
+        <w:r>
+          <w:rPr>
+            <w:rStyle w:val="a8"/>
+          </w:rPr>
+          <w:t>API documentation — nrfxlib 2.4.1 documentation (nordicsemi.com)</w:t>
+        </w:r>
+      </w:hyperlink>
     </w:p>
     <w:p>
       <w:pPr>
@@ -908,6 +1473,119 @@
 <file path=word/numbering.xml><?xml version="1.0" encoding="utf-8"?>
 <w:numbering xmlns:wpc="http://schemas.microsoft.com/office/word/2010/wordprocessingCanvas" xmlns:cx="http://schemas.microsoft.com/office/drawing/2014/chartex" xmlns:cx1="http://schemas.microsoft.com/office/drawing/2015/9/8/chartex" xmlns:cx2="http://schemas.microsoft.com/office/drawing/2015/10/21/chartex" xmlns:cx3="http://schemas.microsoft.com/office/drawing/2016/5/9/chartex" xmlns:cx4="http://schemas.microsoft.com/office/drawing/2016/5/10/chartex" xmlns:cx5="http://schemas.microsoft.com/office/drawing/2016/5/11/chartex" xmlns:cx6="http://schemas.microsoft.com/office/drawing/2016/5/12/chartex" xmlns:cx7="http://schemas.microsoft.com/office/drawing/2016/5/13/chartex" xmlns:cx8="http://schemas.microsoft.com/office/drawing/2016/5/14/chartex" xmlns:mc="http://schemas.openxmlformats.org/markup-compatibility/2006" xmlns:aink="http://schemas.microsoft.com/office/drawing/2016/ink" xmlns:am3d="http://schemas.microsoft.com/office/drawing/2017/model3d" xmlns:o="urn:schemas-microsoft-com:office:office" xmlns:oel="http://schemas.microsoft.com/office/2019/extlst" xmlns:r="http://schemas.openxmlformats.org/officeDocument/2006/relationships" xmlns:m="http://schemas.openxmlformats.org/officeDocument/2006/math" xmlns:v="urn:schemas-microsoft-com:vml" xmlns:wp14="http://schemas.microsoft.com/office/word/2010/wordprocessingDrawing" xmlns:wp="http://schemas.openxmlformats.org/drawingml/2006/wordprocessingDrawing" xmlns:w10="urn:schemas-microsoft-com:office:word" xmlns:w="http://schemas.openxmlformats.org/wordprocessingml/2006/main" xmlns:w14="http://schemas.microsoft.com/office/word/2010/wordml" xmlns:w15="http://schemas.microsoft.com/office/word/2012/wordml" xmlns:w16cex="http://schemas.microsoft.com/office/word/2018/wordml/cex" xmlns:w16cid="http://schemas.microsoft.com/office/word/2016/wordml/cid" xmlns:w16="http://schemas.microsoft.com/office/word/2018/wordml" xmlns:w16sdtdh="http://schemas.microsoft.com/office/word/2020/wordml/sdtdatahash" xmlns:w16se="http://schemas.microsoft.com/office/word/2015/wordml/symex" xmlns:wpg="http://schemas.microsoft.com/office/word/2010/wordprocessingGroup" xmlns:wpi="http://schemas.microsoft.com/office/word/2010/wordprocessingInk" xmlns:wne="http://schemas.microsoft.com/office/word/2006/wordml" xmlns:wps="http://schemas.microsoft.com/office/word/2010/wordprocessingShape" mc:Ignorable="w14 w15 w16se w16cid w16 w16cex w16sdtdh wp14">
   <w:abstractNum w:abstractNumId="0" w15:restartNumberingAfterBreak="0">
+    <w:nsid w:val="02E7197E"/>
+    <w:multiLevelType w:val="hybridMultilevel"/>
+    <w:tmpl w:val="245EA8D8"/>
+    <w:lvl w:ilvl="0" w:tplc="04090001">
+      <w:start w:val="1"/>
+      <w:numFmt w:val="bullet"/>
+      <w:lvlText w:val=""/>
+      <w:lvlJc w:val="left"/>
+      <w:pPr>
+        <w:ind w:left="800" w:hanging="440"/>
+      </w:pPr>
+      <w:rPr>
+        <w:rFonts w:ascii="Wingdings" w:hAnsi="Wingdings" w:hint="default"/>
+      </w:rPr>
+    </w:lvl>
+    <w:lvl w:ilvl="1" w:tplc="04090003" w:tentative="1">
+      <w:start w:val="1"/>
+      <w:numFmt w:val="bullet"/>
+      <w:lvlText w:val=""/>
+      <w:lvlJc w:val="left"/>
+      <w:pPr>
+        <w:ind w:left="1240" w:hanging="440"/>
+      </w:pPr>
+      <w:rPr>
+        <w:rFonts w:ascii="Wingdings" w:hAnsi="Wingdings" w:hint="default"/>
+      </w:rPr>
+    </w:lvl>
+    <w:lvl w:ilvl="2" w:tplc="04090005" w:tentative="1">
+      <w:start w:val="1"/>
+      <w:numFmt w:val="bullet"/>
+      <w:lvlText w:val=""/>
+      <w:lvlJc w:val="left"/>
+      <w:pPr>
+        <w:ind w:left="1680" w:hanging="440"/>
+      </w:pPr>
+      <w:rPr>
+        <w:rFonts w:ascii="Wingdings" w:hAnsi="Wingdings" w:hint="default"/>
+      </w:rPr>
+    </w:lvl>
+    <w:lvl w:ilvl="3" w:tplc="04090001" w:tentative="1">
+      <w:start w:val="1"/>
+      <w:numFmt w:val="bullet"/>
+      <w:lvlText w:val=""/>
+      <w:lvlJc w:val="left"/>
+      <w:pPr>
+        <w:ind w:left="2120" w:hanging="440"/>
+      </w:pPr>
+      <w:rPr>
+        <w:rFonts w:ascii="Wingdings" w:hAnsi="Wingdings" w:hint="default"/>
+      </w:rPr>
+    </w:lvl>
+    <w:lvl w:ilvl="4" w:tplc="04090003" w:tentative="1">
+      <w:start w:val="1"/>
+      <w:numFmt w:val="bullet"/>
+      <w:lvlText w:val=""/>
+      <w:lvlJc w:val="left"/>
+      <w:pPr>
+        <w:ind w:left="2560" w:hanging="440"/>
+      </w:pPr>
+      <w:rPr>
+        <w:rFonts w:ascii="Wingdings" w:hAnsi="Wingdings" w:hint="default"/>
+      </w:rPr>
+    </w:lvl>
+    <w:lvl w:ilvl="5" w:tplc="04090005" w:tentative="1">
+      <w:start w:val="1"/>
+      <w:numFmt w:val="bullet"/>
+      <w:lvlText w:val=""/>
+      <w:lvlJc w:val="left"/>
+      <w:pPr>
+        <w:ind w:left="3000" w:hanging="440"/>
+      </w:pPr>
+      <w:rPr>
+        <w:rFonts w:ascii="Wingdings" w:hAnsi="Wingdings" w:hint="default"/>
+      </w:rPr>
+    </w:lvl>
+    <w:lvl w:ilvl="6" w:tplc="04090001" w:tentative="1">
+      <w:start w:val="1"/>
+      <w:numFmt w:val="bullet"/>
+      <w:lvlText w:val=""/>
+      <w:lvlJc w:val="left"/>
+      <w:pPr>
+        <w:ind w:left="3440" w:hanging="440"/>
+      </w:pPr>
+      <w:rPr>
+        <w:rFonts w:ascii="Wingdings" w:hAnsi="Wingdings" w:hint="default"/>
+      </w:rPr>
+    </w:lvl>
+    <w:lvl w:ilvl="7" w:tplc="04090003" w:tentative="1">
+      <w:start w:val="1"/>
+      <w:numFmt w:val="bullet"/>
+      <w:lvlText w:val=""/>
+      <w:lvlJc w:val="left"/>
+      <w:pPr>
+        <w:ind w:left="3880" w:hanging="440"/>
+      </w:pPr>
+      <w:rPr>
+        <w:rFonts w:ascii="Wingdings" w:hAnsi="Wingdings" w:hint="default"/>
+      </w:rPr>
+    </w:lvl>
+    <w:lvl w:ilvl="8" w:tplc="04090005" w:tentative="1">
+      <w:start w:val="1"/>
+      <w:numFmt w:val="bullet"/>
+      <w:lvlText w:val=""/>
+      <w:lvlJc w:val="left"/>
+      <w:pPr>
+        <w:ind w:left="4320" w:hanging="440"/>
+      </w:pPr>
+      <w:rPr>
+        <w:rFonts w:ascii="Wingdings" w:hAnsi="Wingdings" w:hint="default"/>
+      </w:rPr>
+    </w:lvl>
+  </w:abstractNum>
+  <w:abstractNum w:abstractNumId="1" w15:restartNumberingAfterBreak="0">
     <w:nsid w:val="05D8632C"/>
     <w:multiLevelType w:val="hybridMultilevel"/>
     <w:tmpl w:val="A55E8390"/>
@@ -996,7 +1674,185 @@
       </w:pPr>
     </w:lvl>
   </w:abstractNum>
-  <w:abstractNum w:abstractNumId="1" w15:restartNumberingAfterBreak="0">
+  <w:abstractNum w:abstractNumId="2" w15:restartNumberingAfterBreak="0">
+    <w:nsid w:val="06B15B05"/>
+    <w:multiLevelType w:val="hybridMultilevel"/>
+    <w:tmpl w:val="FE52197E"/>
+    <w:lvl w:ilvl="0" w:tplc="877C36A0">
+      <w:start w:val="1"/>
+      <w:numFmt w:val="decimal"/>
+      <w:lvlText w:val="%1."/>
+      <w:lvlJc w:val="left"/>
+      <w:pPr>
+        <w:ind w:left="360" w:hanging="360"/>
+      </w:pPr>
+      <w:rPr>
+        <w:rFonts w:hint="default"/>
+      </w:rPr>
+    </w:lvl>
+    <w:lvl w:ilvl="1" w:tplc="04090019" w:tentative="1">
+      <w:start w:val="1"/>
+      <w:numFmt w:val="lowerLetter"/>
+      <w:lvlText w:val="%2)"/>
+      <w:lvlJc w:val="left"/>
+      <w:pPr>
+        <w:ind w:left="880" w:hanging="440"/>
+      </w:pPr>
+    </w:lvl>
+    <w:lvl w:ilvl="2" w:tplc="0409001B" w:tentative="1">
+      <w:start w:val="1"/>
+      <w:numFmt w:val="lowerRoman"/>
+      <w:lvlText w:val="%3."/>
+      <w:lvlJc w:val="right"/>
+      <w:pPr>
+        <w:ind w:left="1320" w:hanging="440"/>
+      </w:pPr>
+    </w:lvl>
+    <w:lvl w:ilvl="3" w:tplc="0409000F" w:tentative="1">
+      <w:start w:val="1"/>
+      <w:numFmt w:val="decimal"/>
+      <w:lvlText w:val="%4."/>
+      <w:lvlJc w:val="left"/>
+      <w:pPr>
+        <w:ind w:left="1760" w:hanging="440"/>
+      </w:pPr>
+    </w:lvl>
+    <w:lvl w:ilvl="4" w:tplc="04090019" w:tentative="1">
+      <w:start w:val="1"/>
+      <w:numFmt w:val="lowerLetter"/>
+      <w:lvlText w:val="%5)"/>
+      <w:lvlJc w:val="left"/>
+      <w:pPr>
+        <w:ind w:left="2200" w:hanging="440"/>
+      </w:pPr>
+    </w:lvl>
+    <w:lvl w:ilvl="5" w:tplc="0409001B" w:tentative="1">
+      <w:start w:val="1"/>
+      <w:numFmt w:val="lowerRoman"/>
+      <w:lvlText w:val="%6."/>
+      <w:lvlJc w:val="right"/>
+      <w:pPr>
+        <w:ind w:left="2640" w:hanging="440"/>
+      </w:pPr>
+    </w:lvl>
+    <w:lvl w:ilvl="6" w:tplc="0409000F" w:tentative="1">
+      <w:start w:val="1"/>
+      <w:numFmt w:val="decimal"/>
+      <w:lvlText w:val="%7."/>
+      <w:lvlJc w:val="left"/>
+      <w:pPr>
+        <w:ind w:left="3080" w:hanging="440"/>
+      </w:pPr>
+    </w:lvl>
+    <w:lvl w:ilvl="7" w:tplc="04090019" w:tentative="1">
+      <w:start w:val="1"/>
+      <w:numFmt w:val="lowerLetter"/>
+      <w:lvlText w:val="%8)"/>
+      <w:lvlJc w:val="left"/>
+      <w:pPr>
+        <w:ind w:left="3520" w:hanging="440"/>
+      </w:pPr>
+    </w:lvl>
+    <w:lvl w:ilvl="8" w:tplc="0409001B" w:tentative="1">
+      <w:start w:val="1"/>
+      <w:numFmt w:val="lowerRoman"/>
+      <w:lvlText w:val="%9."/>
+      <w:lvlJc w:val="right"/>
+      <w:pPr>
+        <w:ind w:left="3960" w:hanging="440"/>
+      </w:pPr>
+    </w:lvl>
+  </w:abstractNum>
+  <w:abstractNum w:abstractNumId="3" w15:restartNumberingAfterBreak="0">
+    <w:nsid w:val="105A07C3"/>
+    <w:multiLevelType w:val="hybridMultilevel"/>
+    <w:tmpl w:val="4AD66442"/>
+    <w:lvl w:ilvl="0" w:tplc="9EA6E846">
+      <w:start w:val="1"/>
+      <w:numFmt w:val="decimal"/>
+      <w:lvlText w:val="%1."/>
+      <w:lvlJc w:val="left"/>
+      <w:pPr>
+        <w:ind w:left="360" w:hanging="360"/>
+      </w:pPr>
+      <w:rPr>
+        <w:rFonts w:hint="default"/>
+      </w:rPr>
+    </w:lvl>
+    <w:lvl w:ilvl="1" w:tplc="04090019" w:tentative="1">
+      <w:start w:val="1"/>
+      <w:numFmt w:val="lowerLetter"/>
+      <w:lvlText w:val="%2)"/>
+      <w:lvlJc w:val="left"/>
+      <w:pPr>
+        <w:ind w:left="880" w:hanging="440"/>
+      </w:pPr>
+    </w:lvl>
+    <w:lvl w:ilvl="2" w:tplc="0409001B" w:tentative="1">
+      <w:start w:val="1"/>
+      <w:numFmt w:val="lowerRoman"/>
+      <w:lvlText w:val="%3."/>
+      <w:lvlJc w:val="right"/>
+      <w:pPr>
+        <w:ind w:left="1320" w:hanging="440"/>
+      </w:pPr>
+    </w:lvl>
+    <w:lvl w:ilvl="3" w:tplc="0409000F" w:tentative="1">
+      <w:start w:val="1"/>
+      <w:numFmt w:val="decimal"/>
+      <w:lvlText w:val="%4."/>
+      <w:lvlJc w:val="left"/>
+      <w:pPr>
+        <w:ind w:left="1760" w:hanging="440"/>
+      </w:pPr>
+    </w:lvl>
+    <w:lvl w:ilvl="4" w:tplc="04090019" w:tentative="1">
+      <w:start w:val="1"/>
+      <w:numFmt w:val="lowerLetter"/>
+      <w:lvlText w:val="%5)"/>
+      <w:lvlJc w:val="left"/>
+      <w:pPr>
+        <w:ind w:left="2200" w:hanging="440"/>
+      </w:pPr>
+    </w:lvl>
+    <w:lvl w:ilvl="5" w:tplc="0409001B" w:tentative="1">
+      <w:start w:val="1"/>
+      <w:numFmt w:val="lowerRoman"/>
+      <w:lvlText w:val="%6."/>
+      <w:lvlJc w:val="right"/>
+      <w:pPr>
+        <w:ind w:left="2640" w:hanging="440"/>
+      </w:pPr>
+    </w:lvl>
+    <w:lvl w:ilvl="6" w:tplc="0409000F" w:tentative="1">
+      <w:start w:val="1"/>
+      <w:numFmt w:val="decimal"/>
+      <w:lvlText w:val="%7."/>
+      <w:lvlJc w:val="left"/>
+      <w:pPr>
+        <w:ind w:left="3080" w:hanging="440"/>
+      </w:pPr>
+    </w:lvl>
+    <w:lvl w:ilvl="7" w:tplc="04090019" w:tentative="1">
+      <w:start w:val="1"/>
+      <w:numFmt w:val="lowerLetter"/>
+      <w:lvlText w:val="%8)"/>
+      <w:lvlJc w:val="left"/>
+      <w:pPr>
+        <w:ind w:left="3520" w:hanging="440"/>
+      </w:pPr>
+    </w:lvl>
+    <w:lvl w:ilvl="8" w:tplc="0409001B" w:tentative="1">
+      <w:start w:val="1"/>
+      <w:numFmt w:val="lowerRoman"/>
+      <w:lvlText w:val="%9."/>
+      <w:lvlJc w:val="right"/>
+      <w:pPr>
+        <w:ind w:left="3960" w:hanging="440"/>
+      </w:pPr>
+    </w:lvl>
+  </w:abstractNum>
+  <w:abstractNum w:abstractNumId="4" w15:restartNumberingAfterBreak="0">
     <w:nsid w:val="1FF64E9F"/>
     <w:multiLevelType w:val="multilevel"/>
     <w:tmpl w:val="D852845A"/>
@@ -1117,7 +1973,7 @@
       </w:rPr>
     </w:lvl>
   </w:abstractNum>
-  <w:abstractNum w:abstractNumId="2" w15:restartNumberingAfterBreak="0">
+  <w:abstractNum w:abstractNumId="5" w15:restartNumberingAfterBreak="0">
     <w:nsid w:val="30711900"/>
     <w:multiLevelType w:val="multilevel"/>
     <w:tmpl w:val="EEE43B02"/>
@@ -1238,13 +2094,330 @@
       </w:rPr>
     </w:lvl>
   </w:abstractNum>
+  <w:abstractNum w:abstractNumId="6" w15:restartNumberingAfterBreak="0">
+    <w:nsid w:val="320B1AB4"/>
+    <w:multiLevelType w:val="hybridMultilevel"/>
+    <w:tmpl w:val="E42E5A8C"/>
+    <w:lvl w:ilvl="0" w:tplc="B2A61A0E">
+      <w:start w:val="1"/>
+      <w:numFmt w:val="decimal"/>
+      <w:lvlText w:val="%1."/>
+      <w:lvlJc w:val="left"/>
+      <w:pPr>
+        <w:ind w:left="360" w:hanging="360"/>
+      </w:pPr>
+      <w:rPr>
+        <w:rFonts w:hint="default"/>
+      </w:rPr>
+    </w:lvl>
+    <w:lvl w:ilvl="1" w:tplc="04090019" w:tentative="1">
+      <w:start w:val="1"/>
+      <w:numFmt w:val="lowerLetter"/>
+      <w:lvlText w:val="%2)"/>
+      <w:lvlJc w:val="left"/>
+      <w:pPr>
+        <w:ind w:left="880" w:hanging="440"/>
+      </w:pPr>
+    </w:lvl>
+    <w:lvl w:ilvl="2" w:tplc="0409001B" w:tentative="1">
+      <w:start w:val="1"/>
+      <w:numFmt w:val="lowerRoman"/>
+      <w:lvlText w:val="%3."/>
+      <w:lvlJc w:val="right"/>
+      <w:pPr>
+        <w:ind w:left="1320" w:hanging="440"/>
+      </w:pPr>
+    </w:lvl>
+    <w:lvl w:ilvl="3" w:tplc="0409000F" w:tentative="1">
+      <w:start w:val="1"/>
+      <w:numFmt w:val="decimal"/>
+      <w:lvlText w:val="%4."/>
+      <w:lvlJc w:val="left"/>
+      <w:pPr>
+        <w:ind w:left="1760" w:hanging="440"/>
+      </w:pPr>
+    </w:lvl>
+    <w:lvl w:ilvl="4" w:tplc="04090019" w:tentative="1">
+      <w:start w:val="1"/>
+      <w:numFmt w:val="lowerLetter"/>
+      <w:lvlText w:val="%5)"/>
+      <w:lvlJc w:val="left"/>
+      <w:pPr>
+        <w:ind w:left="2200" w:hanging="440"/>
+      </w:pPr>
+    </w:lvl>
+    <w:lvl w:ilvl="5" w:tplc="0409001B" w:tentative="1">
+      <w:start w:val="1"/>
+      <w:numFmt w:val="lowerRoman"/>
+      <w:lvlText w:val="%6."/>
+      <w:lvlJc w:val="right"/>
+      <w:pPr>
+        <w:ind w:left="2640" w:hanging="440"/>
+      </w:pPr>
+    </w:lvl>
+    <w:lvl w:ilvl="6" w:tplc="0409000F" w:tentative="1">
+      <w:start w:val="1"/>
+      <w:numFmt w:val="decimal"/>
+      <w:lvlText w:val="%7."/>
+      <w:lvlJc w:val="left"/>
+      <w:pPr>
+        <w:ind w:left="3080" w:hanging="440"/>
+      </w:pPr>
+    </w:lvl>
+    <w:lvl w:ilvl="7" w:tplc="04090019" w:tentative="1">
+      <w:start w:val="1"/>
+      <w:numFmt w:val="lowerLetter"/>
+      <w:lvlText w:val="%8)"/>
+      <w:lvlJc w:val="left"/>
+      <w:pPr>
+        <w:ind w:left="3520" w:hanging="440"/>
+      </w:pPr>
+    </w:lvl>
+    <w:lvl w:ilvl="8" w:tplc="0409001B" w:tentative="1">
+      <w:start w:val="1"/>
+      <w:numFmt w:val="lowerRoman"/>
+      <w:lvlText w:val="%9."/>
+      <w:lvlJc w:val="right"/>
+      <w:pPr>
+        <w:ind w:left="3960" w:hanging="440"/>
+      </w:pPr>
+    </w:lvl>
+  </w:abstractNum>
+  <w:abstractNum w:abstractNumId="7" w15:restartNumberingAfterBreak="0">
+    <w:nsid w:val="4F257B39"/>
+    <w:multiLevelType w:val="hybridMultilevel"/>
+    <w:tmpl w:val="E2E2B8F2"/>
+    <w:lvl w:ilvl="0" w:tplc="04090001">
+      <w:start w:val="1"/>
+      <w:numFmt w:val="bullet"/>
+      <w:lvlText w:val=""/>
+      <w:lvlJc w:val="left"/>
+      <w:pPr>
+        <w:ind w:left="720" w:hanging="360"/>
+      </w:pPr>
+      <w:rPr>
+        <w:rFonts w:ascii="Wingdings" w:hAnsi="Wingdings" w:hint="default"/>
+      </w:rPr>
+    </w:lvl>
+    <w:lvl w:ilvl="1" w:tplc="04090019" w:tentative="1">
+      <w:start w:val="1"/>
+      <w:numFmt w:val="lowerLetter"/>
+      <w:lvlText w:val="%2)"/>
+      <w:lvlJc w:val="left"/>
+      <w:pPr>
+        <w:ind w:left="1240" w:hanging="440"/>
+      </w:pPr>
+    </w:lvl>
+    <w:lvl w:ilvl="2" w:tplc="0409001B" w:tentative="1">
+      <w:start w:val="1"/>
+      <w:numFmt w:val="lowerRoman"/>
+      <w:lvlText w:val="%3."/>
+      <w:lvlJc w:val="right"/>
+      <w:pPr>
+        <w:ind w:left="1680" w:hanging="440"/>
+      </w:pPr>
+    </w:lvl>
+    <w:lvl w:ilvl="3" w:tplc="0409000F" w:tentative="1">
+      <w:start w:val="1"/>
+      <w:numFmt w:val="decimal"/>
+      <w:lvlText w:val="%4."/>
+      <w:lvlJc w:val="left"/>
+      <w:pPr>
+        <w:ind w:left="2120" w:hanging="440"/>
+      </w:pPr>
+    </w:lvl>
+    <w:lvl w:ilvl="4" w:tplc="04090019" w:tentative="1">
+      <w:start w:val="1"/>
+      <w:numFmt w:val="lowerLetter"/>
+      <w:lvlText w:val="%5)"/>
+      <w:lvlJc w:val="left"/>
+      <w:pPr>
+        <w:ind w:left="2560" w:hanging="440"/>
+      </w:pPr>
+    </w:lvl>
+    <w:lvl w:ilvl="5" w:tplc="0409001B" w:tentative="1">
+      <w:start w:val="1"/>
+      <w:numFmt w:val="lowerRoman"/>
+      <w:lvlText w:val="%6."/>
+      <w:lvlJc w:val="right"/>
+      <w:pPr>
+        <w:ind w:left="3000" w:hanging="440"/>
+      </w:pPr>
+    </w:lvl>
+    <w:lvl w:ilvl="6" w:tplc="0409000F" w:tentative="1">
+      <w:start w:val="1"/>
+      <w:numFmt w:val="decimal"/>
+      <w:lvlText w:val="%7."/>
+      <w:lvlJc w:val="left"/>
+      <w:pPr>
+        <w:ind w:left="3440" w:hanging="440"/>
+      </w:pPr>
+    </w:lvl>
+    <w:lvl w:ilvl="7" w:tplc="04090019" w:tentative="1">
+      <w:start w:val="1"/>
+      <w:numFmt w:val="lowerLetter"/>
+      <w:lvlText w:val="%8)"/>
+      <w:lvlJc w:val="left"/>
+      <w:pPr>
+        <w:ind w:left="3880" w:hanging="440"/>
+      </w:pPr>
+    </w:lvl>
+    <w:lvl w:ilvl="8" w:tplc="0409001B" w:tentative="1">
+      <w:start w:val="1"/>
+      <w:numFmt w:val="lowerRoman"/>
+      <w:lvlText w:val="%9."/>
+      <w:lvlJc w:val="right"/>
+      <w:pPr>
+        <w:ind w:left="4320" w:hanging="440"/>
+      </w:pPr>
+    </w:lvl>
+  </w:abstractNum>
+  <w:abstractNum w:abstractNumId="8" w15:restartNumberingAfterBreak="0">
+    <w:nsid w:val="74471B52"/>
+    <w:multiLevelType w:val="multilevel"/>
+    <w:tmpl w:val="4B266B60"/>
+    <w:lvl w:ilvl="0">
+      <w:start w:val="1"/>
+      <w:numFmt w:val="decimal"/>
+      <w:lvlText w:val="%1."/>
+      <w:lvlJc w:val="left"/>
+      <w:pPr>
+        <w:ind w:left="360" w:hanging="360"/>
+      </w:pPr>
+      <w:rPr>
+        <w:rFonts w:hint="default"/>
+      </w:rPr>
+    </w:lvl>
+    <w:lvl w:ilvl="1">
+      <w:start w:val="1"/>
+      <w:numFmt w:val="decimal"/>
+      <w:isLgl/>
+      <w:lvlText w:val="%1.%2"/>
+      <w:lvlJc w:val="left"/>
+      <w:pPr>
+        <w:ind w:left="828" w:hanging="468"/>
+      </w:pPr>
+      <w:rPr>
+        <w:rFonts w:hint="default"/>
+      </w:rPr>
+    </w:lvl>
+    <w:lvl w:ilvl="2">
+      <w:start w:val="1"/>
+      <w:numFmt w:val="decimal"/>
+      <w:isLgl/>
+      <w:lvlText w:val="%1.%2.%3"/>
+      <w:lvlJc w:val="left"/>
+      <w:pPr>
+        <w:ind w:left="1440" w:hanging="720"/>
+      </w:pPr>
+      <w:rPr>
+        <w:rFonts w:hint="default"/>
+      </w:rPr>
+    </w:lvl>
+    <w:lvl w:ilvl="3">
+      <w:start w:val="1"/>
+      <w:numFmt w:val="decimal"/>
+      <w:isLgl/>
+      <w:lvlText w:val="%1.%2.%3.%4"/>
+      <w:lvlJc w:val="left"/>
+      <w:pPr>
+        <w:ind w:left="1800" w:hanging="720"/>
+      </w:pPr>
+      <w:rPr>
+        <w:rFonts w:hint="default"/>
+      </w:rPr>
+    </w:lvl>
+    <w:lvl w:ilvl="4">
+      <w:start w:val="1"/>
+      <w:numFmt w:val="decimal"/>
+      <w:isLgl/>
+      <w:lvlText w:val="%1.%2.%3.%4.%5"/>
+      <w:lvlJc w:val="left"/>
+      <w:pPr>
+        <w:ind w:left="2520" w:hanging="1080"/>
+      </w:pPr>
+      <w:rPr>
+        <w:rFonts w:hint="default"/>
+      </w:rPr>
+    </w:lvl>
+    <w:lvl w:ilvl="5">
+      <w:start w:val="1"/>
+      <w:numFmt w:val="decimal"/>
+      <w:isLgl/>
+      <w:lvlText w:val="%1.%2.%3.%4.%5.%6"/>
+      <w:lvlJc w:val="left"/>
+      <w:pPr>
+        <w:ind w:left="2880" w:hanging="1080"/>
+      </w:pPr>
+      <w:rPr>
+        <w:rFonts w:hint="default"/>
+      </w:rPr>
+    </w:lvl>
+    <w:lvl w:ilvl="6">
+      <w:start w:val="1"/>
+      <w:numFmt w:val="decimal"/>
+      <w:isLgl/>
+      <w:lvlText w:val="%1.%2.%3.%4.%5.%6.%7"/>
+      <w:lvlJc w:val="left"/>
+      <w:pPr>
+        <w:ind w:left="3600" w:hanging="1440"/>
+      </w:pPr>
+      <w:rPr>
+        <w:rFonts w:hint="default"/>
+      </w:rPr>
+    </w:lvl>
+    <w:lvl w:ilvl="7">
+      <w:start w:val="1"/>
+      <w:numFmt w:val="decimal"/>
+      <w:isLgl/>
+      <w:lvlText w:val="%1.%2.%3.%4.%5.%6.%7.%8"/>
+      <w:lvlJc w:val="left"/>
+      <w:pPr>
+        <w:ind w:left="3960" w:hanging="1440"/>
+      </w:pPr>
+      <w:rPr>
+        <w:rFonts w:hint="default"/>
+      </w:rPr>
+    </w:lvl>
+    <w:lvl w:ilvl="8">
+      <w:start w:val="1"/>
+      <w:numFmt w:val="decimal"/>
+      <w:isLgl/>
+      <w:lvlText w:val="%1.%2.%3.%4.%5.%6.%7.%8.%9"/>
+      <w:lvlJc w:val="left"/>
+      <w:pPr>
+        <w:ind w:left="4320" w:hanging="1440"/>
+      </w:pPr>
+      <w:rPr>
+        <w:rFonts w:hint="default"/>
+      </w:rPr>
+    </w:lvl>
+  </w:abstractNum>
   <w:num w:numId="1" w16cid:durableId="691609720">
+    <w:abstractNumId w:val="4"/>
+  </w:num>
+  <w:num w:numId="2" w16cid:durableId="850684637">
     <w:abstractNumId w:val="1"/>
   </w:num>
-  <w:num w:numId="2" w16cid:durableId="850684637">
+  <w:num w:numId="3" w16cid:durableId="760875319">
+    <w:abstractNumId w:val="5"/>
+  </w:num>
+  <w:num w:numId="4" w16cid:durableId="1686244247">
+    <w:abstractNumId w:val="3"/>
+  </w:num>
+  <w:num w:numId="5" w16cid:durableId="1456363804">
+    <w:abstractNumId w:val="6"/>
+  </w:num>
+  <w:num w:numId="6" w16cid:durableId="877355471">
+    <w:abstractNumId w:val="7"/>
+  </w:num>
+  <w:num w:numId="7" w16cid:durableId="251818741">
+    <w:abstractNumId w:val="8"/>
+  </w:num>
+  <w:num w:numId="8" w16cid:durableId="1545554017">
     <w:abstractNumId w:val="0"/>
   </w:num>
-  <w:num w:numId="3" w16cid:durableId="760875319">
+  <w:num w:numId="9" w16cid:durableId="403718666">
     <w:abstractNumId w:val="2"/>
   </w:num>
 </w:numbering>
@@ -1795,6 +2968,29 @@
       <w:szCs w:val="18"/>
     </w:rPr>
   </w:style>
+  <w:style w:type="character" w:styleId="a8">
+    <w:name w:val="Hyperlink"/>
+    <w:basedOn w:val="a0"/>
+    <w:uiPriority w:val="99"/>
+    <w:unhideWhenUsed/>
+    <w:rsid w:val="00EA3254"/>
+    <w:rPr>
+      <w:color w:val="0563C1" w:themeColor="hyperlink"/>
+      <w:u w:val="single"/>
+    </w:rPr>
+  </w:style>
+  <w:style w:type="character" w:styleId="a9">
+    <w:name w:val="Unresolved Mention"/>
+    <w:basedOn w:val="a0"/>
+    <w:uiPriority w:val="99"/>
+    <w:semiHidden/>
+    <w:unhideWhenUsed/>
+    <w:rsid w:val="00EA3254"/>
+    <w:rPr>
+      <w:color w:val="605E5C"/>
+      <w:shd w:val="clear" w:color="auto" w:fill="E1DFDD"/>
+    </w:rPr>
+  </w:style>
 </w:styles>
 </file>
 
@@ -2091,4 +3287,16 @@
     </a:ext>
   </a:extLst>
 </a:theme>
+</file>
+
+<file path=customXml/item1.xml><?xml version="1.0" encoding="utf-8"?>
+<b:Sources xmlns:b="http://schemas.openxmlformats.org/officeDocument/2006/bibliography" xmlns="http://schemas.openxmlformats.org/officeDocument/2006/bibliography" SelectedStyle="\APASixthEditionOfficeOnline.xsl" StyleName="APA" Version="6"/>
+</file>
+
+<file path=customXml/itemProps1.xml><?xml version="1.0" encoding="utf-8"?>
+<ds:datastoreItem xmlns:ds="http://schemas.openxmlformats.org/officeDocument/2006/customXml" ds:itemID="{54C093B7-6EAA-4283-B082-68EF2264EA11}">
+  <ds:schemaRefs>
+    <ds:schemaRef ds:uri="http://schemas.openxmlformats.org/officeDocument/2006/bibliography"/>
+  </ds:schemaRefs>
+</ds:datastoreItem>
 </file>
</xml_diff>